<commit_message>
Added test for no inputs
</commit_message>
<xml_diff>
--- a/Assignment B.docx
+++ b/Assignment B.docx
@@ -148,7 +148,7 @@
           <w:r>
             <w:fldChar w:fldCharType="separate"/>
           </w:r>
-          <w:hyperlink w:anchor="_Toc380765494" w:history="1">
+          <w:hyperlink w:anchor="_Toc380789520" w:history="1">
             <w:r>
               <w:rPr>
                 <w:rStyle w:val="Hyperlink"/>
@@ -175,7 +175,7 @@
                 <w:noProof/>
                 <w:webHidden/>
               </w:rPr>
-              <w:instrText xml:space="preserve"> PAGEREF _Toc380765494 \h </w:instrText>
+              <w:instrText xml:space="preserve"> PAGEREF _Toc380789520 \h </w:instrText>
             </w:r>
             <w:r>
               <w:rPr>
@@ -219,7 +219,7 @@
               <w:lang w:eastAsia="en-CA"/>
             </w:rPr>
           </w:pPr>
-          <w:hyperlink w:anchor="_Toc380765495" w:history="1">
+          <w:hyperlink w:anchor="_Toc380789521" w:history="1">
             <w:r>
               <w:rPr>
                 <w:rStyle w:val="Hyperlink"/>
@@ -240,7 +240,7 @@
                 <w:rStyle w:val="Hyperlink"/>
                 <w:noProof/>
               </w:rPr>
-              <w:t>Test that the layout contains any number of elements</w:t>
+              <w:t>The layout contains any number of elements</w:t>
             </w:r>
             <w:r>
               <w:rPr>
@@ -261,7 +261,7 @@
                 <w:noProof/>
                 <w:webHidden/>
               </w:rPr>
-              <w:instrText xml:space="preserve"> PAGEREF _Toc380765495 \h </w:instrText>
+              <w:instrText xml:space="preserve"> PAGEREF _Toc380789521 \h </w:instrText>
             </w:r>
             <w:r>
               <w:rPr>
@@ -305,7 +305,7 @@
               <w:lang w:eastAsia="en-CA"/>
             </w:rPr>
           </w:pPr>
-          <w:hyperlink w:anchor="_Toc380765496" w:history="1">
+          <w:hyperlink w:anchor="_Toc380789522" w:history="1">
             <w:r>
               <w:rPr>
                 <w:rStyle w:val="Hyperlink"/>
@@ -326,7 +326,7 @@
                 <w:rStyle w:val="Hyperlink"/>
                 <w:noProof/>
               </w:rPr>
-              <w:t>Test that the proper number of input fields exists</w:t>
+              <w:t>Three input fields exist</w:t>
             </w:r>
             <w:r>
               <w:rPr>
@@ -347,7 +347,7 @@
                 <w:noProof/>
                 <w:webHidden/>
               </w:rPr>
-              <w:instrText xml:space="preserve"> PAGEREF _Toc380765496 \h </w:instrText>
+              <w:instrText xml:space="preserve"> PAGEREF _Toc380789522 \h </w:instrText>
             </w:r>
             <w:r>
               <w:rPr>
@@ -368,6 +368,178 @@
                 <w:webHidden/>
               </w:rPr>
               <w:t>3</w:t>
+            </w:r>
+            <w:r>
+              <w:rPr>
+                <w:noProof/>
+                <w:webHidden/>
+              </w:rPr>
+              <w:fldChar w:fldCharType="end"/>
+            </w:r>
+          </w:hyperlink>
+        </w:p>
+        <w:p>
+          <w:pPr>
+            <w:pStyle w:val="TOC2"/>
+            <w:tabs>
+              <w:tab w:val="left" w:pos="660"/>
+              <w:tab w:val="right" w:leader="dot" w:pos="9350"/>
+            </w:tabs>
+            <w:rPr>
+              <w:rFonts w:eastAsiaTheme="minorEastAsia"/>
+              <w:noProof/>
+              <w:lang w:eastAsia="en-CA"/>
+            </w:rPr>
+          </w:pPr>
+          <w:hyperlink w:anchor="_Toc380789523" w:history="1">
+            <w:r>
+              <w:rPr>
+                <w:rStyle w:val="Hyperlink"/>
+                <w:noProof/>
+              </w:rPr>
+              <w:t>3.</w:t>
+            </w:r>
+            <w:r>
+              <w:rPr>
+                <w:rFonts w:eastAsiaTheme="minorEastAsia"/>
+                <w:noProof/>
+                <w:lang w:eastAsia="en-CA"/>
+              </w:rPr>
+              <w:tab/>
+            </w:r>
+            <w:r>
+              <w:rPr>
+                <w:rStyle w:val="Hyperlink"/>
+                <w:noProof/>
+              </w:rPr>
+              <w:t>Submit button exists</w:t>
+            </w:r>
+            <w:r>
+              <w:rPr>
+                <w:noProof/>
+                <w:webHidden/>
+              </w:rPr>
+              <w:tab/>
+            </w:r>
+            <w:r>
+              <w:rPr>
+                <w:noProof/>
+                <w:webHidden/>
+              </w:rPr>
+              <w:fldChar w:fldCharType="begin"/>
+            </w:r>
+            <w:r>
+              <w:rPr>
+                <w:noProof/>
+                <w:webHidden/>
+              </w:rPr>
+              <w:instrText xml:space="preserve"> PAGEREF _Toc380789523 \h </w:instrText>
+            </w:r>
+            <w:r>
+              <w:rPr>
+                <w:noProof/>
+                <w:webHidden/>
+              </w:rPr>
+            </w:r>
+            <w:r>
+              <w:rPr>
+                <w:noProof/>
+                <w:webHidden/>
+              </w:rPr>
+              <w:fldChar w:fldCharType="separate"/>
+            </w:r>
+            <w:r>
+              <w:rPr>
+                <w:noProof/>
+                <w:webHidden/>
+              </w:rPr>
+              <w:t>4</w:t>
+            </w:r>
+            <w:r>
+              <w:rPr>
+                <w:noProof/>
+                <w:webHidden/>
+              </w:rPr>
+              <w:fldChar w:fldCharType="end"/>
+            </w:r>
+          </w:hyperlink>
+        </w:p>
+        <w:p>
+          <w:pPr>
+            <w:pStyle w:val="TOC2"/>
+            <w:tabs>
+              <w:tab w:val="left" w:pos="660"/>
+              <w:tab w:val="right" w:leader="dot" w:pos="9350"/>
+            </w:tabs>
+            <w:rPr>
+              <w:rFonts w:eastAsiaTheme="minorEastAsia"/>
+              <w:noProof/>
+              <w:lang w:eastAsia="en-CA"/>
+            </w:rPr>
+          </w:pPr>
+          <w:hyperlink w:anchor="_Toc380789524" w:history="1">
+            <w:r>
+              <w:rPr>
+                <w:rStyle w:val="Hyperlink"/>
+                <w:noProof/>
+              </w:rPr>
+              <w:t>4.</w:t>
+            </w:r>
+            <w:r>
+              <w:rPr>
+                <w:rFonts w:eastAsiaTheme="minorEastAsia"/>
+                <w:noProof/>
+                <w:lang w:eastAsia="en-CA"/>
+              </w:rPr>
+              <w:tab/>
+            </w:r>
+            <w:r>
+              <w:rPr>
+                <w:rStyle w:val="Hyperlink"/>
+                <w:noProof/>
+              </w:rPr>
+              <w:t>Each input field must be filled</w:t>
+            </w:r>
+            <w:r>
+              <w:rPr>
+                <w:noProof/>
+                <w:webHidden/>
+              </w:rPr>
+              <w:tab/>
+            </w:r>
+            <w:r>
+              <w:rPr>
+                <w:noProof/>
+                <w:webHidden/>
+              </w:rPr>
+              <w:fldChar w:fldCharType="begin"/>
+            </w:r>
+            <w:r>
+              <w:rPr>
+                <w:noProof/>
+                <w:webHidden/>
+              </w:rPr>
+              <w:instrText xml:space="preserve"> PAGEREF _Toc380789524 \h </w:instrText>
+            </w:r>
+            <w:r>
+              <w:rPr>
+                <w:noProof/>
+                <w:webHidden/>
+              </w:rPr>
+            </w:r>
+            <w:r>
+              <w:rPr>
+                <w:noProof/>
+                <w:webHidden/>
+              </w:rPr>
+              <w:fldChar w:fldCharType="separate"/>
+            </w:r>
+            <w:r>
+              <w:rPr>
+                <w:noProof/>
+                <w:webHidden/>
+              </w:rPr>
+              <w:t>5</w:t>
             </w:r>
             <w:r>
               <w:rPr>
@@ -409,19 +581,17 @@
       <w:r>
         <w:br w:type="page"/>
       </w:r>
-      <w:bookmarkStart w:id="0" w:name="_GoBack"/>
-      <w:bookmarkEnd w:id="0"/>
     </w:p>
     <w:p>
       <w:pPr>
         <w:pStyle w:val="Heading1"/>
       </w:pPr>
-      <w:bookmarkStart w:id="1" w:name="_Toc380765494"/>
+      <w:bookmarkStart w:id="0" w:name="_Toc380789520"/>
       <w:r>
         <w:lastRenderedPageBreak/>
         <w:t>Domain Logic Tests:</w:t>
       </w:r>
-      <w:bookmarkEnd w:id="1"/>
+      <w:bookmarkEnd w:id="0"/>
     </w:p>
     <w:p>
       <w:pPr>
@@ -431,11 +601,14 @@
           <w:numId w:val="1"/>
         </w:numPr>
       </w:pPr>
-      <w:bookmarkStart w:id="2" w:name="_Toc380765495"/>
-      <w:r>
-        <w:t>Test that the layout contains any number of elements</w:t>
-      </w:r>
-      <w:bookmarkEnd w:id="2"/>
+      <w:bookmarkStart w:id="1" w:name="_Toc380789521"/>
+      <w:r>
+        <w:t>T</w:t>
+      </w:r>
+      <w:r>
+        <w:t>he layout contains any number of elements</w:t>
+      </w:r>
+      <w:bookmarkEnd w:id="1"/>
       <w:r>
         <w:t xml:space="preserve"> </w:t>
       </w:r>
@@ -570,10 +743,10 @@
           <w:lang w:eastAsia="en-CA"/>
         </w:rPr>
         <w:drawing>
-          <wp:inline distT="0" distB="0" distL="0" distR="0" wp14:anchorId="31D94BF5" wp14:editId="5C69C490">
-            <wp:extent cx="5943600" cy="3056255"/>
+          <wp:inline distT="0" distB="0" distL="0" distR="0" wp14:anchorId="3194D142" wp14:editId="0B999D02">
+            <wp:extent cx="5943600" cy="2934970"/>
             <wp:effectExtent l="0" t="0" r="0" b="0"/>
-            <wp:docPr id="8" name="Picture 8"/>
+            <wp:docPr id="11" name="Picture 11"/>
             <wp:cNvGraphicFramePr>
               <a:graphicFrameLocks xmlns:a="http://schemas.openxmlformats.org/drawingml/2006/main" noChangeAspect="1"/>
             </wp:cNvGraphicFramePr>
@@ -593,7 +766,7 @@
                   <pic:spPr>
                     <a:xfrm>
                       <a:off x="0" y="0"/>
-                      <a:ext cx="5943600" cy="3056255"/>
+                      <a:ext cx="5943600" cy="2934970"/>
                     </a:xfrm>
                     <a:prstGeom prst="rect">
                       <a:avLst/>
@@ -629,18 +802,15 @@
           <w:numId w:val="1"/>
         </w:numPr>
       </w:pPr>
-      <w:bookmarkStart w:id="3" w:name="_Toc380765496"/>
+      <w:bookmarkStart w:id="2" w:name="_Toc380789522"/>
       <w:r>
         <w:lastRenderedPageBreak/>
-        <w:t>Test that the</w:t>
-      </w:r>
-      <w:r>
-        <w:t xml:space="preserve"> </w:t>
-      </w:r>
-      <w:r>
-        <w:t>proper number of input fields exists</w:t>
-      </w:r>
-      <w:bookmarkEnd w:id="3"/>
+        <w:t xml:space="preserve">Three </w:t>
+      </w:r>
+      <w:r>
+        <w:t>input fields exist</w:t>
+      </w:r>
+      <w:bookmarkEnd w:id="2"/>
     </w:p>
     <w:p>
       <w:pPr>
@@ -683,9 +853,9 @@
           <w:lang w:eastAsia="en-CA"/>
         </w:rPr>
         <w:drawing>
-          <wp:inline distT="0" distB="0" distL="0" distR="0" wp14:anchorId="71B19116" wp14:editId="15893240">
-            <wp:extent cx="5943600" cy="3059430"/>
-            <wp:effectExtent l="0" t="0" r="0" b="7620"/>
+          <wp:inline distT="0" distB="0" distL="0" distR="0" wp14:anchorId="073D108A" wp14:editId="1C2A3957">
+            <wp:extent cx="5943600" cy="2956560"/>
+            <wp:effectExtent l="0" t="0" r="0" b="0"/>
             <wp:docPr id="1" name="Picture 1"/>
             <wp:cNvGraphicFramePr>
               <a:graphicFrameLocks xmlns:a="http://schemas.openxmlformats.org/drawingml/2006/main" noChangeAspect="1"/>
@@ -706,7 +876,7 @@
                   <pic:spPr>
                     <a:xfrm>
                       <a:off x="0" y="0"/>
-                      <a:ext cx="5943600" cy="3059430"/>
+                      <a:ext cx="5943600" cy="2956560"/>
                     </a:xfrm>
                     <a:prstGeom prst="rect">
                       <a:avLst/>
@@ -734,18 +904,18 @@
           <w:lang w:eastAsia="en-CA"/>
         </w:rPr>
         <w:drawing>
-          <wp:anchor distT="0" distB="0" distL="114300" distR="114300" simplePos="0" relativeHeight="251658240" behindDoc="0" locked="0" layoutInCell="1" allowOverlap="1" wp14:anchorId="2191416C" wp14:editId="5C879E94">
+          <wp:anchor distT="0" distB="0" distL="114300" distR="114300" simplePos="0" relativeHeight="251658240" behindDoc="0" locked="0" layoutInCell="1" allowOverlap="1" wp14:anchorId="1C758B73" wp14:editId="647387E0">
             <wp:simplePos x="0" y="0"/>
             <wp:positionH relativeFrom="column">
-              <wp:posOffset>461645</wp:posOffset>
+              <wp:posOffset>395605</wp:posOffset>
             </wp:positionH>
             <wp:positionV relativeFrom="paragraph">
-              <wp:posOffset>229870</wp:posOffset>
+              <wp:posOffset>230505</wp:posOffset>
             </wp:positionV>
-            <wp:extent cx="5943600" cy="3053715"/>
-            <wp:effectExtent l="0" t="0" r="0" b="0"/>
+            <wp:extent cx="5943600" cy="3047365"/>
+            <wp:effectExtent l="0" t="0" r="0" b="635"/>
             <wp:wrapTopAndBottom/>
-            <wp:docPr id="9" name="Picture 9"/>
+            <wp:docPr id="10" name="Picture 10"/>
             <wp:cNvGraphicFramePr>
               <a:graphicFrameLocks xmlns:a="http://schemas.openxmlformats.org/drawingml/2006/main" noChangeAspect="1"/>
             </wp:cNvGraphicFramePr>
@@ -771,7 +941,7 @@
                   <pic:spPr>
                     <a:xfrm>
                       <a:off x="0" y="0"/>
-                      <a:ext cx="5943600" cy="3053715"/>
+                      <a:ext cx="5943600" cy="3047365"/>
                     </a:xfrm>
                     <a:prstGeom prst="rect">
                       <a:avLst/>
@@ -797,20 +967,351 @@
     <w:p/>
     <w:p>
       <w:pPr>
+        <w:pStyle w:val="Heading2"/>
+        <w:numPr>
+          <w:ilvl w:val="0"/>
+          <w:numId w:val="1"/>
+        </w:numPr>
+      </w:pPr>
+      <w:bookmarkStart w:id="3" w:name="_Toc380789523"/>
+      <w:r>
+        <w:lastRenderedPageBreak/>
+        <w:t>S</w:t>
+      </w:r>
+      <w:r>
+        <w:t>ubmit button exists</w:t>
+      </w:r>
+      <w:bookmarkEnd w:id="3"/>
+    </w:p>
+    <w:p>
+      <w:pPr>
+        <w:pStyle w:val="NoSpacing"/>
+        <w:ind w:firstLine="720"/>
+      </w:pPr>
+      <w:r>
+        <w:t>Setup: None</w:t>
+      </w:r>
+    </w:p>
+    <w:p>
+      <w:pPr>
         <w:pStyle w:val="NoSpacing"/>
         <w:ind w:left="720"/>
       </w:pPr>
-    </w:p>
-    <w:p>
-      <w:pPr>
-        <w:pStyle w:val="NoSpacing"/>
+      <w:r>
+        <w:t xml:space="preserve">Expected result: </w:t>
+      </w:r>
+      <w:r>
+        <w:t>The activity should display a button that a user presses to obtain a result for their input</w:t>
+      </w:r>
+    </w:p>
+    <w:p>
+      <w:pPr>
+        <w:pStyle w:val="NoSpacing"/>
+        <w:ind w:firstLine="720"/>
+      </w:pPr>
+    </w:p>
+    <w:p>
+      <w:pPr>
+        <w:pStyle w:val="NoSpacing"/>
+        <w:ind w:firstLine="720"/>
+      </w:pPr>
+      <w:r>
+        <w:t>Failing screenshot:</w:t>
+      </w:r>
+    </w:p>
+    <w:p>
+      <w:pPr>
+        <w:pStyle w:val="NoSpacing"/>
+        <w:ind w:firstLine="720"/>
+      </w:pPr>
+      <w:r>
         <w:rPr>
-          <w:b/>
+          <w:noProof/>
+          <w:lang w:eastAsia="en-CA"/>
         </w:rPr>
-      </w:pPr>
+        <w:drawing>
+          <wp:inline distT="0" distB="0" distL="0" distR="0" wp14:anchorId="65E0B2A5" wp14:editId="63EE67D2">
+            <wp:extent cx="5943600" cy="3157855"/>
+            <wp:effectExtent l="0" t="0" r="0" b="4445"/>
+            <wp:docPr id="12" name="Picture 12"/>
+            <wp:cNvGraphicFramePr>
+              <a:graphicFrameLocks xmlns:a="http://schemas.openxmlformats.org/drawingml/2006/main" noChangeAspect="1"/>
+            </wp:cNvGraphicFramePr>
+            <a:graphic xmlns:a="http://schemas.openxmlformats.org/drawingml/2006/main">
+              <a:graphicData uri="http://schemas.openxmlformats.org/drawingml/2006/picture">
+                <pic:pic xmlns:pic="http://schemas.openxmlformats.org/drawingml/2006/picture">
+                  <pic:nvPicPr>
+                    <pic:cNvPr id="0" name=""/>
+                    <pic:cNvPicPr/>
+                  </pic:nvPicPr>
+                  <pic:blipFill>
+                    <a:blip r:embed="rId13"/>
+                    <a:stretch>
+                      <a:fillRect/>
+                    </a:stretch>
+                  </pic:blipFill>
+                  <pic:spPr>
+                    <a:xfrm>
+                      <a:off x="0" y="0"/>
+                      <a:ext cx="5943600" cy="3157855"/>
+                    </a:xfrm>
+                    <a:prstGeom prst="rect">
+                      <a:avLst/>
+                    </a:prstGeom>
+                  </pic:spPr>
+                </pic:pic>
+              </a:graphicData>
+            </a:graphic>
+          </wp:inline>
+        </w:drawing>
+      </w:r>
+    </w:p>
+    <w:p>
+      <w:pPr>
+        <w:pStyle w:val="NoSpacing"/>
+        <w:ind w:firstLine="720"/>
+      </w:pPr>
+    </w:p>
+    <w:p>
+      <w:pPr>
+        <w:pStyle w:val="NoSpacing"/>
+        <w:ind w:firstLine="720"/>
+      </w:pPr>
+      <w:r>
+        <w:t>Passing screenshot:</w:t>
+      </w:r>
+    </w:p>
+    <w:p>
+      <w:pPr>
+        <w:pStyle w:val="NoSpacing"/>
+        <w:ind w:firstLine="720"/>
+      </w:pPr>
+    </w:p>
+    <w:p>
+      <w:pPr>
+        <w:pStyle w:val="NoSpacing"/>
+        <w:ind w:firstLine="720"/>
+      </w:pPr>
+      <w:r>
+        <w:rPr>
+          <w:noProof/>
+          <w:lang w:eastAsia="en-CA"/>
+        </w:rPr>
+        <w:drawing>
+          <wp:inline distT="0" distB="0" distL="0" distR="0" wp14:anchorId="5E604B68" wp14:editId="556AFEB9">
+            <wp:extent cx="5943600" cy="3143250"/>
+            <wp:effectExtent l="0" t="0" r="0" b="0"/>
+            <wp:docPr id="13" name="Picture 13"/>
+            <wp:cNvGraphicFramePr>
+              <a:graphicFrameLocks xmlns:a="http://schemas.openxmlformats.org/drawingml/2006/main" noChangeAspect="1"/>
+            </wp:cNvGraphicFramePr>
+            <a:graphic xmlns:a="http://schemas.openxmlformats.org/drawingml/2006/main">
+              <a:graphicData uri="http://schemas.openxmlformats.org/drawingml/2006/picture">
+                <pic:pic xmlns:pic="http://schemas.openxmlformats.org/drawingml/2006/picture">
+                  <pic:nvPicPr>
+                    <pic:cNvPr id="0" name=""/>
+                    <pic:cNvPicPr/>
+                  </pic:nvPicPr>
+                  <pic:blipFill>
+                    <a:blip r:embed="rId14"/>
+                    <a:stretch>
+                      <a:fillRect/>
+                    </a:stretch>
+                  </pic:blipFill>
+                  <pic:spPr>
+                    <a:xfrm>
+                      <a:off x="0" y="0"/>
+                      <a:ext cx="5943600" cy="3143250"/>
+                    </a:xfrm>
+                    <a:prstGeom prst="rect">
+                      <a:avLst/>
+                    </a:prstGeom>
+                  </pic:spPr>
+                </pic:pic>
+              </a:graphicData>
+            </a:graphic>
+          </wp:inline>
+        </w:drawing>
+      </w:r>
+    </w:p>
+    <w:p>
+      <w:r>
+        <w:br w:type="page"/>
+      </w:r>
+    </w:p>
+    <w:p>
+      <w:pPr>
+        <w:pStyle w:val="Heading1"/>
+      </w:pPr>
+      <w:r>
+        <w:lastRenderedPageBreak/>
+        <w:t>User Error Tests</w:t>
+      </w:r>
+    </w:p>
+    <w:p>
+      <w:pPr>
+        <w:pStyle w:val="Heading2"/>
+        <w:numPr>
+          <w:ilvl w:val="0"/>
+          <w:numId w:val="3"/>
+        </w:numPr>
+      </w:pPr>
+      <w:r>
+        <w:t>None of the inputs are filled</w:t>
+      </w:r>
+    </w:p>
+    <w:p>
+      <w:pPr>
+        <w:pStyle w:val="NoSpacing"/>
+        <w:ind w:firstLine="720"/>
+      </w:pPr>
+      <w:r>
+        <w:t xml:space="preserve">Setup: </w:t>
+      </w:r>
+      <w:r>
+        <w:t>Each input is left blank, then the submit button is pressed</w:t>
+      </w:r>
+    </w:p>
+    <w:p>
+      <w:pPr>
+        <w:pStyle w:val="NoSpacing"/>
+        <w:ind w:firstLine="720"/>
+      </w:pPr>
+      <w:r>
+        <w:t xml:space="preserve">Expected result: </w:t>
+      </w:r>
+      <w:r>
+        <w:t>An error message appears telling the user that all inputs must be filled</w:t>
+      </w:r>
+    </w:p>
+    <w:p>
+      <w:pPr>
+        <w:pStyle w:val="NoSpacing"/>
+        <w:ind w:firstLine="720"/>
+      </w:pPr>
+    </w:p>
+    <w:p>
+      <w:pPr>
+        <w:pStyle w:val="NoSpacing"/>
+        <w:ind w:firstLine="720"/>
+      </w:pPr>
+      <w:r>
+        <w:t>Failing screenshot:</w:t>
+      </w:r>
+    </w:p>
+    <w:p>
+      <w:pPr>
+        <w:pStyle w:val="NoSpacing"/>
+        <w:ind w:firstLine="720"/>
+      </w:pPr>
+      <w:r>
+        <w:rPr>
+          <w:noProof/>
+          <w:lang w:eastAsia="en-CA"/>
+        </w:rPr>
+        <w:drawing>
+          <wp:inline distT="0" distB="0" distL="0" distR="0" wp14:anchorId="10E31580" wp14:editId="4E4BFFAA">
+            <wp:extent cx="5943600" cy="3122295"/>
+            <wp:effectExtent l="0" t="0" r="0" b="1905"/>
+            <wp:docPr id="16" name="Picture 16"/>
+            <wp:cNvGraphicFramePr>
+              <a:graphicFrameLocks xmlns:a="http://schemas.openxmlformats.org/drawingml/2006/main" noChangeAspect="1"/>
+            </wp:cNvGraphicFramePr>
+            <a:graphic xmlns:a="http://schemas.openxmlformats.org/drawingml/2006/main">
+              <a:graphicData uri="http://schemas.openxmlformats.org/drawingml/2006/picture">
+                <pic:pic xmlns:pic="http://schemas.openxmlformats.org/drawingml/2006/picture">
+                  <pic:nvPicPr>
+                    <pic:cNvPr id="0" name=""/>
+                    <pic:cNvPicPr/>
+                  </pic:nvPicPr>
+                  <pic:blipFill>
+                    <a:blip r:embed="rId15"/>
+                    <a:stretch>
+                      <a:fillRect/>
+                    </a:stretch>
+                  </pic:blipFill>
+                  <pic:spPr>
+                    <a:xfrm>
+                      <a:off x="0" y="0"/>
+                      <a:ext cx="5943600" cy="3122295"/>
+                    </a:xfrm>
+                    <a:prstGeom prst="rect">
+                      <a:avLst/>
+                    </a:prstGeom>
+                  </pic:spPr>
+                </pic:pic>
+              </a:graphicData>
+            </a:graphic>
+          </wp:inline>
+        </w:drawing>
+      </w:r>
+    </w:p>
+    <w:p>
+      <w:pPr>
+        <w:pStyle w:val="NoSpacing"/>
+        <w:ind w:firstLine="720"/>
+      </w:pPr>
+    </w:p>
+    <w:p>
+      <w:pPr>
+        <w:pStyle w:val="NoSpacing"/>
+        <w:ind w:firstLine="720"/>
+      </w:pPr>
+      <w:r>
+        <w:t>Passing Screenshot:</w:t>
+      </w:r>
+    </w:p>
+    <w:p>
+      <w:pPr>
+        <w:pStyle w:val="NoSpacing"/>
+        <w:ind w:firstLine="720"/>
+      </w:pPr>
+      <w:r>
+        <w:rPr>
+          <w:noProof/>
+          <w:lang w:eastAsia="en-CA"/>
+        </w:rPr>
+        <w:drawing>
+          <wp:inline distT="0" distB="0" distL="0" distR="0" wp14:anchorId="2A180542" wp14:editId="5637B787">
+            <wp:extent cx="5943600" cy="3128010"/>
+            <wp:effectExtent l="0" t="0" r="0" b="0"/>
+            <wp:docPr id="17" name="Picture 17"/>
+            <wp:cNvGraphicFramePr>
+              <a:graphicFrameLocks xmlns:a="http://schemas.openxmlformats.org/drawingml/2006/main" noChangeAspect="1"/>
+            </wp:cNvGraphicFramePr>
+            <a:graphic xmlns:a="http://schemas.openxmlformats.org/drawingml/2006/main">
+              <a:graphicData uri="http://schemas.openxmlformats.org/drawingml/2006/picture">
+                <pic:pic xmlns:pic="http://schemas.openxmlformats.org/drawingml/2006/picture">
+                  <pic:nvPicPr>
+                    <pic:cNvPr id="0" name=""/>
+                    <pic:cNvPicPr/>
+                  </pic:nvPicPr>
+                  <pic:blipFill>
+                    <a:blip r:embed="rId16"/>
+                    <a:stretch>
+                      <a:fillRect/>
+                    </a:stretch>
+                  </pic:blipFill>
+                  <pic:spPr>
+                    <a:xfrm>
+                      <a:off x="0" y="0"/>
+                      <a:ext cx="5943600" cy="3128010"/>
+                    </a:xfrm>
+                    <a:prstGeom prst="rect">
+                      <a:avLst/>
+                    </a:prstGeom>
+                  </pic:spPr>
+                </pic:pic>
+              </a:graphicData>
+            </a:graphic>
+          </wp:inline>
+        </w:drawing>
+      </w:r>
+      <w:bookmarkStart w:id="4" w:name="_GoBack"/>
+      <w:bookmarkEnd w:id="4"/>
     </w:p>
     <w:sectPr>
-      <w:footerReference w:type="default" r:id="rId13"/>
+      <w:footerReference w:type="default" r:id="rId17"/>
       <w:pgSz w:w="12240" w:h="15840"/>
       <w:pgMar w:top="1440" w:right="1440" w:bottom="1440" w:left="1440" w:header="708" w:footer="708" w:gutter="0"/>
       <w:cols w:space="708"/>
@@ -877,7 +1378,7 @@
           <w:rPr>
             <w:noProof/>
           </w:rPr>
-          <w:t>1</w:t>
+          <w:t>5</w:t>
         </w:r>
         <w:r>
           <w:rPr>
@@ -927,9 +1428,9 @@
 <file path=word/numbering.xml><?xml version="1.0" encoding="utf-8"?>
 <w:numbering xmlns:wpc="http://schemas.microsoft.com/office/word/2010/wordprocessingCanvas" xmlns:mc="http://schemas.openxmlformats.org/markup-compatibility/2006" xmlns:o="urn:schemas-microsoft-com:office:office" xmlns:r="http://schemas.openxmlformats.org/officeDocument/2006/relationships" xmlns:m="http://schemas.openxmlformats.org/officeDocument/2006/math" xmlns:v="urn:schemas-microsoft-com:vml" xmlns:wp14="http://schemas.microsoft.com/office/word/2010/wordprocessingDrawing" xmlns:wp="http://schemas.openxmlformats.org/drawingml/2006/wordprocessingDrawing" xmlns:w10="urn:schemas-microsoft-com:office:word" xmlns:w="http://schemas.openxmlformats.org/wordprocessingml/2006/main" xmlns:w14="http://schemas.microsoft.com/office/word/2010/wordml" xmlns:wpg="http://schemas.microsoft.com/office/word/2010/wordprocessingGroup" xmlns:wpi="http://schemas.microsoft.com/office/word/2010/wordprocessingInk" xmlns:wne="http://schemas.microsoft.com/office/word/2006/wordml" xmlns:wps="http://schemas.microsoft.com/office/word/2010/wordprocessingShape" mc:Ignorable="w14 wp14">
   <w:abstractNum w:abstractNumId="0">
-    <w:nsid w:val="24A507D7"/>
+    <w:nsid w:val="031C6E1B"/>
     <w:multiLevelType w:val="hybridMultilevel"/>
-    <w:tmpl w:val="3DC05726"/>
+    <w:tmpl w:val="5CDA9EFC"/>
     <w:lvl w:ilvl="0" w:tplc="1009000F">
       <w:start w:val="1"/>
       <w:numFmt w:val="decimal"/>
@@ -1015,7 +1516,191 @@
       </w:pPr>
     </w:lvl>
   </w:abstractNum>
+  <w:abstractNum w:abstractNumId="1">
+    <w:nsid w:val="18325F25"/>
+    <w:multiLevelType w:val="hybridMultilevel"/>
+    <w:tmpl w:val="FFB8019E"/>
+    <w:lvl w:ilvl="0" w:tplc="C6E0F4E0">
+      <w:start w:val="1"/>
+      <w:numFmt w:val="decimal"/>
+      <w:lvlText w:val="%1"/>
+      <w:lvlJc w:val="left"/>
+      <w:pPr>
+        <w:ind w:left="720" w:hanging="360"/>
+      </w:pPr>
+      <w:rPr>
+        <w:rFonts w:hint="default"/>
+      </w:rPr>
+    </w:lvl>
+    <w:lvl w:ilvl="1" w:tplc="10090019" w:tentative="1">
+      <w:start w:val="1"/>
+      <w:numFmt w:val="lowerLetter"/>
+      <w:lvlText w:val="%2."/>
+      <w:lvlJc w:val="left"/>
+      <w:pPr>
+        <w:ind w:left="1440" w:hanging="360"/>
+      </w:pPr>
+    </w:lvl>
+    <w:lvl w:ilvl="2" w:tplc="1009001B" w:tentative="1">
+      <w:start w:val="1"/>
+      <w:numFmt w:val="lowerRoman"/>
+      <w:lvlText w:val="%3."/>
+      <w:lvlJc w:val="right"/>
+      <w:pPr>
+        <w:ind w:left="2160" w:hanging="180"/>
+      </w:pPr>
+    </w:lvl>
+    <w:lvl w:ilvl="3" w:tplc="1009000F" w:tentative="1">
+      <w:start w:val="1"/>
+      <w:numFmt w:val="decimal"/>
+      <w:lvlText w:val="%4."/>
+      <w:lvlJc w:val="left"/>
+      <w:pPr>
+        <w:ind w:left="2880" w:hanging="360"/>
+      </w:pPr>
+    </w:lvl>
+    <w:lvl w:ilvl="4" w:tplc="10090019" w:tentative="1">
+      <w:start w:val="1"/>
+      <w:numFmt w:val="lowerLetter"/>
+      <w:lvlText w:val="%5."/>
+      <w:lvlJc w:val="left"/>
+      <w:pPr>
+        <w:ind w:left="3600" w:hanging="360"/>
+      </w:pPr>
+    </w:lvl>
+    <w:lvl w:ilvl="5" w:tplc="1009001B" w:tentative="1">
+      <w:start w:val="1"/>
+      <w:numFmt w:val="lowerRoman"/>
+      <w:lvlText w:val="%6."/>
+      <w:lvlJc w:val="right"/>
+      <w:pPr>
+        <w:ind w:left="4320" w:hanging="180"/>
+      </w:pPr>
+    </w:lvl>
+    <w:lvl w:ilvl="6" w:tplc="1009000F" w:tentative="1">
+      <w:start w:val="1"/>
+      <w:numFmt w:val="decimal"/>
+      <w:lvlText w:val="%7."/>
+      <w:lvlJc w:val="left"/>
+      <w:pPr>
+        <w:ind w:left="5040" w:hanging="360"/>
+      </w:pPr>
+    </w:lvl>
+    <w:lvl w:ilvl="7" w:tplc="10090019" w:tentative="1">
+      <w:start w:val="1"/>
+      <w:numFmt w:val="lowerLetter"/>
+      <w:lvlText w:val="%8."/>
+      <w:lvlJc w:val="left"/>
+      <w:pPr>
+        <w:ind w:left="5760" w:hanging="360"/>
+      </w:pPr>
+    </w:lvl>
+    <w:lvl w:ilvl="8" w:tplc="1009001B" w:tentative="1">
+      <w:start w:val="1"/>
+      <w:numFmt w:val="lowerRoman"/>
+      <w:lvlText w:val="%9."/>
+      <w:lvlJc w:val="right"/>
+      <w:pPr>
+        <w:ind w:left="6480" w:hanging="180"/>
+      </w:pPr>
+    </w:lvl>
+  </w:abstractNum>
+  <w:abstractNum w:abstractNumId="2">
+    <w:nsid w:val="24A507D7"/>
+    <w:multiLevelType w:val="hybridMultilevel"/>
+    <w:tmpl w:val="3DC05726"/>
+    <w:lvl w:ilvl="0" w:tplc="1009000F">
+      <w:start w:val="1"/>
+      <w:numFmt w:val="decimal"/>
+      <w:lvlText w:val="%1."/>
+      <w:lvlJc w:val="left"/>
+      <w:pPr>
+        <w:ind w:left="720" w:hanging="360"/>
+      </w:pPr>
+      <w:rPr>
+        <w:rFonts w:hint="default"/>
+      </w:rPr>
+    </w:lvl>
+    <w:lvl w:ilvl="1" w:tplc="10090019" w:tentative="1">
+      <w:start w:val="1"/>
+      <w:numFmt w:val="lowerLetter"/>
+      <w:lvlText w:val="%2."/>
+      <w:lvlJc w:val="left"/>
+      <w:pPr>
+        <w:ind w:left="1440" w:hanging="360"/>
+      </w:pPr>
+    </w:lvl>
+    <w:lvl w:ilvl="2" w:tplc="1009001B" w:tentative="1">
+      <w:start w:val="1"/>
+      <w:numFmt w:val="lowerRoman"/>
+      <w:lvlText w:val="%3."/>
+      <w:lvlJc w:val="right"/>
+      <w:pPr>
+        <w:ind w:left="2160" w:hanging="180"/>
+      </w:pPr>
+    </w:lvl>
+    <w:lvl w:ilvl="3" w:tplc="1009000F" w:tentative="1">
+      <w:start w:val="1"/>
+      <w:numFmt w:val="decimal"/>
+      <w:lvlText w:val="%4."/>
+      <w:lvlJc w:val="left"/>
+      <w:pPr>
+        <w:ind w:left="2880" w:hanging="360"/>
+      </w:pPr>
+    </w:lvl>
+    <w:lvl w:ilvl="4" w:tplc="10090019" w:tentative="1">
+      <w:start w:val="1"/>
+      <w:numFmt w:val="lowerLetter"/>
+      <w:lvlText w:val="%5."/>
+      <w:lvlJc w:val="left"/>
+      <w:pPr>
+        <w:ind w:left="3600" w:hanging="360"/>
+      </w:pPr>
+    </w:lvl>
+    <w:lvl w:ilvl="5" w:tplc="1009001B" w:tentative="1">
+      <w:start w:val="1"/>
+      <w:numFmt w:val="lowerRoman"/>
+      <w:lvlText w:val="%6."/>
+      <w:lvlJc w:val="right"/>
+      <w:pPr>
+        <w:ind w:left="4320" w:hanging="180"/>
+      </w:pPr>
+    </w:lvl>
+    <w:lvl w:ilvl="6" w:tplc="1009000F" w:tentative="1">
+      <w:start w:val="1"/>
+      <w:numFmt w:val="decimal"/>
+      <w:lvlText w:val="%7."/>
+      <w:lvlJc w:val="left"/>
+      <w:pPr>
+        <w:ind w:left="5040" w:hanging="360"/>
+      </w:pPr>
+    </w:lvl>
+    <w:lvl w:ilvl="7" w:tplc="10090019" w:tentative="1">
+      <w:start w:val="1"/>
+      <w:numFmt w:val="lowerLetter"/>
+      <w:lvlText w:val="%8."/>
+      <w:lvlJc w:val="left"/>
+      <w:pPr>
+        <w:ind w:left="5760" w:hanging="360"/>
+      </w:pPr>
+    </w:lvl>
+    <w:lvl w:ilvl="8" w:tplc="1009001B" w:tentative="1">
+      <w:start w:val="1"/>
+      <w:numFmt w:val="lowerRoman"/>
+      <w:lvlText w:val="%9."/>
+      <w:lvlJc w:val="right"/>
+      <w:pPr>
+        <w:ind w:left="6480" w:hanging="180"/>
+      </w:pPr>
+    </w:lvl>
+  </w:abstractNum>
   <w:num w:numId="1">
+    <w:abstractNumId w:val="2"/>
+  </w:num>
+  <w:num w:numId="2">
+    <w:abstractNumId w:val="1"/>
+  </w:num>
+  <w:num w:numId="3">
     <w:abstractNumId w:val="0"/>
   </w:num>
 </w:numbering>
@@ -2165,7 +2850,7 @@
 </file>
 
 <file path=customXml/itemProps1.xml><?xml version="1.0" encoding="utf-8"?>
-<ds:datastoreItem xmlns:ds="http://schemas.openxmlformats.org/officeDocument/2006/customXml" ds:itemID="{CAD63382-E26A-4B36-BC6F-76E114648DA0}">
+<ds:datastoreItem xmlns:ds="http://schemas.openxmlformats.org/officeDocument/2006/customXml" ds:itemID="{3C63CEE2-5E2E-4BDC-B8E9-7193B71EE34C}">
   <ds:schemaRefs>
     <ds:schemaRef ds:uri="http://schemas.openxmlformats.org/officeDocument/2006/bibliography"/>
   </ds:schemaRefs>

</xml_diff>

<commit_message>
Added test to check for numerical inputs
</commit_message>
<xml_diff>
--- a/Assignment B.docx
+++ b/Assignment B.docx
@@ -148,13 +148,13 @@
           <w:r>
             <w:fldChar w:fldCharType="separate"/>
           </w:r>
-          <w:hyperlink w:anchor="_Toc380789520" w:history="1">
+          <w:hyperlink w:anchor="_Toc380800039" w:history="1">
             <w:r>
               <w:rPr>
                 <w:rStyle w:val="Hyperlink"/>
                 <w:noProof/>
               </w:rPr>
-              <w:t>Domain Logic Tests:</w:t>
+              <w:t>Domain Logic Tests</w:t>
             </w:r>
             <w:r>
               <w:rPr>
@@ -175,7 +175,7 @@
                 <w:noProof/>
                 <w:webHidden/>
               </w:rPr>
-              <w:instrText xml:space="preserve"> PAGEREF _Toc380789520 \h </w:instrText>
+              <w:instrText xml:space="preserve"> PAGEREF _Toc380800039 \h </w:instrText>
             </w:r>
             <w:r>
               <w:rPr>
@@ -219,7 +219,7 @@
               <w:lang w:eastAsia="en-CA"/>
             </w:rPr>
           </w:pPr>
-          <w:hyperlink w:anchor="_Toc380789521" w:history="1">
+          <w:hyperlink w:anchor="_Toc380800040" w:history="1">
             <w:r>
               <w:rPr>
                 <w:rStyle w:val="Hyperlink"/>
@@ -261,7 +261,7 @@
                 <w:noProof/>
                 <w:webHidden/>
               </w:rPr>
-              <w:instrText xml:space="preserve"> PAGEREF _Toc380789521 \h </w:instrText>
+              <w:instrText xml:space="preserve"> PAGEREF _Toc380800040 \h </w:instrText>
             </w:r>
             <w:r>
               <w:rPr>
@@ -305,7 +305,7 @@
               <w:lang w:eastAsia="en-CA"/>
             </w:rPr>
           </w:pPr>
-          <w:hyperlink w:anchor="_Toc380789522" w:history="1">
+          <w:hyperlink w:anchor="_Toc380800041" w:history="1">
             <w:r>
               <w:rPr>
                 <w:rStyle w:val="Hyperlink"/>
@@ -347,7 +347,7 @@
                 <w:noProof/>
                 <w:webHidden/>
               </w:rPr>
-              <w:instrText xml:space="preserve"> PAGEREF _Toc380789522 \h </w:instrText>
+              <w:instrText xml:space="preserve"> PAGEREF _Toc380800041 \h </w:instrText>
             </w:r>
             <w:r>
               <w:rPr>
@@ -391,7 +391,7 @@
               <w:lang w:eastAsia="en-CA"/>
             </w:rPr>
           </w:pPr>
-          <w:hyperlink w:anchor="_Toc380789523" w:history="1">
+          <w:hyperlink w:anchor="_Toc380800042" w:history="1">
             <w:r>
               <w:rPr>
                 <w:rStyle w:val="Hyperlink"/>
@@ -433,7 +433,7 @@
                 <w:noProof/>
                 <w:webHidden/>
               </w:rPr>
-              <w:instrText xml:space="preserve"> PAGEREF _Toc380789523 \h </w:instrText>
+              <w:instrText xml:space="preserve"> PAGEREF _Toc380800042 \h </w:instrText>
             </w:r>
             <w:r>
               <w:rPr>
@@ -454,6 +454,76 @@
                 <w:webHidden/>
               </w:rPr>
               <w:t>4</w:t>
+            </w:r>
+            <w:r>
+              <w:rPr>
+                <w:noProof/>
+                <w:webHidden/>
+              </w:rPr>
+              <w:fldChar w:fldCharType="end"/>
+            </w:r>
+          </w:hyperlink>
+        </w:p>
+        <w:p>
+          <w:pPr>
+            <w:pStyle w:val="TOC1"/>
+            <w:tabs>
+              <w:tab w:val="right" w:leader="dot" w:pos="9350"/>
+            </w:tabs>
+            <w:rPr>
+              <w:rFonts w:eastAsiaTheme="minorEastAsia"/>
+              <w:noProof/>
+              <w:lang w:eastAsia="en-CA"/>
+            </w:rPr>
+          </w:pPr>
+          <w:hyperlink w:anchor="_Toc380800043" w:history="1">
+            <w:r>
+              <w:rPr>
+                <w:rStyle w:val="Hyperlink"/>
+                <w:noProof/>
+              </w:rPr>
+              <w:t>User Error Tests</w:t>
+            </w:r>
+            <w:r>
+              <w:rPr>
+                <w:noProof/>
+                <w:webHidden/>
+              </w:rPr>
+              <w:tab/>
+            </w:r>
+            <w:r>
+              <w:rPr>
+                <w:noProof/>
+                <w:webHidden/>
+              </w:rPr>
+              <w:fldChar w:fldCharType="begin"/>
+            </w:r>
+            <w:r>
+              <w:rPr>
+                <w:noProof/>
+                <w:webHidden/>
+              </w:rPr>
+              <w:instrText xml:space="preserve"> PAGEREF _Toc380800043 \h </w:instrText>
+            </w:r>
+            <w:r>
+              <w:rPr>
+                <w:noProof/>
+                <w:webHidden/>
+              </w:rPr>
+            </w:r>
+            <w:r>
+              <w:rPr>
+                <w:noProof/>
+                <w:webHidden/>
+              </w:rPr>
+              <w:fldChar w:fldCharType="separate"/>
+            </w:r>
+            <w:r>
+              <w:rPr>
+                <w:noProof/>
+                <w:webHidden/>
+              </w:rPr>
+              <w:t>5</w:t>
             </w:r>
             <w:r>
               <w:rPr>
@@ -477,13 +547,13 @@
               <w:lang w:eastAsia="en-CA"/>
             </w:rPr>
           </w:pPr>
-          <w:hyperlink w:anchor="_Toc380789524" w:history="1">
+          <w:hyperlink w:anchor="_Toc380800044" w:history="1">
             <w:r>
               <w:rPr>
                 <w:rStyle w:val="Hyperlink"/>
                 <w:noProof/>
               </w:rPr>
-              <w:t>4.</w:t>
+              <w:t>1.</w:t>
             </w:r>
             <w:r>
               <w:rPr>
@@ -498,7 +568,7 @@
                 <w:rStyle w:val="Hyperlink"/>
                 <w:noProof/>
               </w:rPr>
-              <w:t>Each input field must be filled</w:t>
+              <w:t>None of the inputs are filled</w:t>
             </w:r>
             <w:r>
               <w:rPr>
@@ -519,7 +589,7 @@
                 <w:noProof/>
                 <w:webHidden/>
               </w:rPr>
-              <w:instrText xml:space="preserve"> PAGEREF _Toc380789524 \h </w:instrText>
+              <w:instrText xml:space="preserve"> PAGEREF _Toc380800044 \h </w:instrText>
             </w:r>
             <w:r>
               <w:rPr>
@@ -540,6 +610,92 @@
                 <w:webHidden/>
               </w:rPr>
               <w:t>5</w:t>
+            </w:r>
+            <w:r>
+              <w:rPr>
+                <w:noProof/>
+                <w:webHidden/>
+              </w:rPr>
+              <w:fldChar w:fldCharType="end"/>
+            </w:r>
+          </w:hyperlink>
+        </w:p>
+        <w:p>
+          <w:pPr>
+            <w:pStyle w:val="TOC2"/>
+            <w:tabs>
+              <w:tab w:val="left" w:pos="660"/>
+              <w:tab w:val="right" w:leader="dot" w:pos="9350"/>
+            </w:tabs>
+            <w:rPr>
+              <w:rFonts w:eastAsiaTheme="minorEastAsia"/>
+              <w:noProof/>
+              <w:lang w:eastAsia="en-CA"/>
+            </w:rPr>
+          </w:pPr>
+          <w:hyperlink w:anchor="_Toc380800045" w:history="1">
+            <w:r>
+              <w:rPr>
+                <w:rStyle w:val="Hyperlink"/>
+                <w:noProof/>
+              </w:rPr>
+              <w:t>2.</w:t>
+            </w:r>
+            <w:r>
+              <w:rPr>
+                <w:rFonts w:eastAsiaTheme="minorEastAsia"/>
+                <w:noProof/>
+                <w:lang w:eastAsia="en-CA"/>
+              </w:rPr>
+              <w:tab/>
+            </w:r>
+            <w:r>
+              <w:rPr>
+                <w:rStyle w:val="Hyperlink"/>
+                <w:noProof/>
+              </w:rPr>
+              <w:t>The input type is invalid</w:t>
+            </w:r>
+            <w:r>
+              <w:rPr>
+                <w:noProof/>
+                <w:webHidden/>
+              </w:rPr>
+              <w:tab/>
+            </w:r>
+            <w:r>
+              <w:rPr>
+                <w:noProof/>
+                <w:webHidden/>
+              </w:rPr>
+              <w:fldChar w:fldCharType="begin"/>
+            </w:r>
+            <w:r>
+              <w:rPr>
+                <w:noProof/>
+                <w:webHidden/>
+              </w:rPr>
+              <w:instrText xml:space="preserve"> PAGEREF _Toc380800045 \h </w:instrText>
+            </w:r>
+            <w:r>
+              <w:rPr>
+                <w:noProof/>
+                <w:webHidden/>
+              </w:rPr>
+            </w:r>
+            <w:r>
+              <w:rPr>
+                <w:noProof/>
+                <w:webHidden/>
+              </w:rPr>
+              <w:fldChar w:fldCharType="separate"/>
+            </w:r>
+            <w:r>
+              <w:rPr>
+                <w:noProof/>
+                <w:webHidden/>
+              </w:rPr>
+              <w:t>6</w:t>
             </w:r>
             <w:r>
               <w:rPr>
@@ -586,10 +742,10 @@
       <w:pPr>
         <w:pStyle w:val="Heading1"/>
       </w:pPr>
-      <w:bookmarkStart w:id="0" w:name="_Toc380789520"/>
+      <w:bookmarkStart w:id="0" w:name="_Toc380800039"/>
       <w:r>
         <w:lastRenderedPageBreak/>
-        <w:t>Domain Logic Tests:</w:t>
+        <w:t>Domain Logic Tests</w:t>
       </w:r>
       <w:bookmarkEnd w:id="0"/>
     </w:p>
@@ -601,7 +757,7 @@
           <w:numId w:val="1"/>
         </w:numPr>
       </w:pPr>
-      <w:bookmarkStart w:id="1" w:name="_Toc380789521"/>
+      <w:bookmarkStart w:id="1" w:name="_Toc380800040"/>
       <w:r>
         <w:t>T</w:t>
       </w:r>
@@ -619,6 +775,26 @@
         <w:ind w:left="720"/>
       </w:pPr>
       <w:r>
+        <w:t xml:space="preserve">Check if the application is properly formatted by verifying that </w:t>
+      </w:r>
+      <w:proofErr w:type="gramStart"/>
+      <w:r>
+        <w:t>th</w:t>
+      </w:r>
+      <w:r>
+        <w:t>at elements</w:t>
+      </w:r>
+      <w:proofErr w:type="gramEnd"/>
+      <w:r>
+        <w:t xml:space="preserve"> appear on screen</w:t>
+      </w:r>
+    </w:p>
+    <w:p>
+      <w:pPr>
+        <w:pStyle w:val="NoSpacing"/>
+        <w:ind w:left="720"/>
+      </w:pPr>
+      <w:r>
         <w:t>Setup: None</w:t>
       </w:r>
     </w:p>
@@ -627,29 +803,35 @@
         <w:pStyle w:val="NoSpacing"/>
         <w:ind w:left="720"/>
       </w:pPr>
+      <w:r>
+        <w:t xml:space="preserve">Expected Result: </w:t>
+      </w:r>
+      <w:r>
+        <w:t>T</w:t>
+      </w:r>
+      <w:r>
+        <w:t>he layout should</w:t>
+      </w:r>
+      <w:r>
+        <w:t xml:space="preserve"> </w:t>
+      </w:r>
+      <w:r>
+        <w:t>have</w:t>
+      </w:r>
+      <w:r>
+        <w:t xml:space="preserve"> elements in which the user can input their </w:t>
+      </w:r>
+    </w:p>
+    <w:p>
+      <w:pPr>
+        <w:pStyle w:val="NoSpacing"/>
+        <w:ind w:left="720"/>
+      </w:pPr>
       <w:proofErr w:type="gramStart"/>
       <w:r>
-        <w:t xml:space="preserve">Expected Result: </w:t>
-      </w:r>
-      <w:r>
-        <w:t>T</w:t>
-      </w:r>
-      <w:r>
-        <w:t>he layout should</w:t>
-      </w:r>
-      <w:r>
-        <w:t xml:space="preserve"> </w:t>
-      </w:r>
-      <w:r>
-        <w:t>have</w:t>
-      </w:r>
-      <w:r>
-        <w:t xml:space="preserve"> elements in which the user can input their specifications.</w:t>
+        <w:t>specifications</w:t>
       </w:r>
       <w:proofErr w:type="gramEnd"/>
-      <w:r>
-        <w:t xml:space="preserve"> </w:t>
-      </w:r>
     </w:p>
     <w:p>
       <w:pPr>
@@ -802,7 +984,7 @@
           <w:numId w:val="1"/>
         </w:numPr>
       </w:pPr>
-      <w:bookmarkStart w:id="2" w:name="_Toc380789522"/>
+      <w:bookmarkStart w:id="2" w:name="_Toc380800041"/>
       <w:r>
         <w:lastRenderedPageBreak/>
         <w:t xml:space="preserve">Three </w:t>
@@ -818,6 +1000,15 @@
         <w:ind w:firstLine="720"/>
       </w:pPr>
       <w:r>
+        <w:t>Verify that the input fields for the user exist</w:t>
+      </w:r>
+    </w:p>
+    <w:p>
+      <w:pPr>
+        <w:pStyle w:val="NoSpacing"/>
+        <w:ind w:firstLine="720"/>
+      </w:pPr>
+      <w:r>
         <w:t>Setup: None</w:t>
       </w:r>
     </w:p>
@@ -842,11 +1033,6 @@
       <w:r>
         <w:t>Failing Screenshot:</w:t>
       </w:r>
-    </w:p>
-    <w:p>
-      <w:pPr>
-        <w:ind w:left="720"/>
-      </w:pPr>
       <w:r>
         <w:rPr>
           <w:noProof/>
@@ -973,7 +1159,7 @@
           <w:numId w:val="1"/>
         </w:numPr>
       </w:pPr>
-      <w:bookmarkStart w:id="3" w:name="_Toc380789523"/>
+      <w:bookmarkStart w:id="3" w:name="_Toc380800042"/>
       <w:r>
         <w:lastRenderedPageBreak/>
         <w:t>S</w:t>
@@ -1086,12 +1272,6 @@
         <w:pStyle w:val="NoSpacing"/>
         <w:ind w:firstLine="720"/>
       </w:pPr>
-    </w:p>
-    <w:p>
-      <w:pPr>
-        <w:pStyle w:val="NoSpacing"/>
-        <w:ind w:firstLine="720"/>
-      </w:pPr>
       <w:r>
         <w:rPr>
           <w:noProof/>
@@ -1143,10 +1323,12 @@
       <w:pPr>
         <w:pStyle w:val="Heading1"/>
       </w:pPr>
+      <w:bookmarkStart w:id="4" w:name="_Toc380800043"/>
       <w:r>
         <w:lastRenderedPageBreak/>
         <w:t>User Error Tests</w:t>
       </w:r>
+      <w:bookmarkEnd w:id="4"/>
     </w:p>
     <w:p>
       <w:pPr>
@@ -1156,9 +1338,11 @@
           <w:numId w:val="3"/>
         </w:numPr>
       </w:pPr>
+      <w:bookmarkStart w:id="5" w:name="_Toc380800044"/>
       <w:r>
         <w:t>None of the inputs are filled</w:t>
       </w:r>
+      <w:bookmarkEnd w:id="5"/>
     </w:p>
     <w:p>
       <w:pPr>
@@ -1307,11 +1491,141 @@
           </wp:inline>
         </w:drawing>
       </w:r>
-      <w:bookmarkStart w:id="4" w:name="_GoBack"/>
-      <w:bookmarkEnd w:id="4"/>
+    </w:p>
+    <w:p>
+      <w:r>
+        <w:br w:type="page"/>
+      </w:r>
+    </w:p>
+    <w:p>
+      <w:pPr>
+        <w:pStyle w:val="Heading2"/>
+        <w:numPr>
+          <w:ilvl w:val="0"/>
+          <w:numId w:val="3"/>
+        </w:numPr>
+      </w:pPr>
+      <w:bookmarkStart w:id="6" w:name="_Toc380800045"/>
+      <w:r>
+        <w:lastRenderedPageBreak/>
+        <w:t>The input type is invalid</w:t>
+      </w:r>
+      <w:bookmarkEnd w:id="6"/>
+    </w:p>
+    <w:p>
+      <w:pPr>
+        <w:pStyle w:val="NoSpacing"/>
+        <w:ind w:left="720"/>
+      </w:pPr>
+      <w:r>
+        <w:t>Verify that the user can only enter positive numbers</w:t>
+      </w:r>
+    </w:p>
+    <w:p>
+      <w:pPr>
+        <w:pStyle w:val="NoSpacing"/>
+        <w:ind w:left="720"/>
+      </w:pPr>
+      <w:r>
+        <w:t>Setup:</w:t>
+      </w:r>
+      <w:r>
+        <w:t xml:space="preserve"> Input </w:t>
+      </w:r>
+      <w:bookmarkStart w:id="7" w:name="_GoBack"/>
+      <w:bookmarkEnd w:id="7"/>
+      <w:r>
+        <w:t>characters into the text fields</w:t>
+      </w:r>
+    </w:p>
+    <w:p>
+      <w:pPr>
+        <w:pStyle w:val="NoSpacing"/>
+        <w:ind w:left="720"/>
+      </w:pPr>
+      <w:r>
+        <w:t>Expected Result: An error message telling the user that they must enter only positive numbers</w:t>
+      </w:r>
+    </w:p>
+    <w:p>
+      <w:pPr>
+        <w:pStyle w:val="NoSpacing"/>
+        <w:ind w:left="720"/>
+      </w:pPr>
+    </w:p>
+    <w:p>
+      <w:pPr>
+        <w:pStyle w:val="NoSpacing"/>
+        <w:ind w:left="720"/>
+      </w:pPr>
+      <w:r>
+        <w:t>Failing screenshot:</w:t>
+      </w:r>
+    </w:p>
+    <w:p>
+      <w:pPr>
+        <w:pStyle w:val="NoSpacing"/>
+        <w:ind w:left="720"/>
+      </w:pPr>
+      <w:r>
+        <w:rPr>
+          <w:noProof/>
+          <w:lang w:eastAsia="en-CA"/>
+        </w:rPr>
+        <w:drawing>
+          <wp:inline distT="0" distB="0" distL="0" distR="0" wp14:anchorId="59F6C8CB" wp14:editId="168ECFD1">
+            <wp:extent cx="5943600" cy="3115310"/>
+            <wp:effectExtent l="0" t="0" r="0" b="8890"/>
+            <wp:docPr id="18" name="Picture 18"/>
+            <wp:cNvGraphicFramePr>
+              <a:graphicFrameLocks xmlns:a="http://schemas.openxmlformats.org/drawingml/2006/main" noChangeAspect="1"/>
+            </wp:cNvGraphicFramePr>
+            <a:graphic xmlns:a="http://schemas.openxmlformats.org/drawingml/2006/main">
+              <a:graphicData uri="http://schemas.openxmlformats.org/drawingml/2006/picture">
+                <pic:pic xmlns:pic="http://schemas.openxmlformats.org/drawingml/2006/picture">
+                  <pic:nvPicPr>
+                    <pic:cNvPr id="0" name=""/>
+                    <pic:cNvPicPr/>
+                  </pic:nvPicPr>
+                  <pic:blipFill>
+                    <a:blip r:embed="rId17"/>
+                    <a:stretch>
+                      <a:fillRect/>
+                    </a:stretch>
+                  </pic:blipFill>
+                  <pic:spPr>
+                    <a:xfrm>
+                      <a:off x="0" y="0"/>
+                      <a:ext cx="5943600" cy="3115310"/>
+                    </a:xfrm>
+                    <a:prstGeom prst="rect">
+                      <a:avLst/>
+                    </a:prstGeom>
+                  </pic:spPr>
+                </pic:pic>
+              </a:graphicData>
+            </a:graphic>
+          </wp:inline>
+        </w:drawing>
+      </w:r>
+    </w:p>
+    <w:p>
+      <w:pPr>
+        <w:pStyle w:val="NoSpacing"/>
+        <w:ind w:left="720"/>
+      </w:pPr>
+    </w:p>
+    <w:p>
+      <w:pPr>
+        <w:pStyle w:val="NoSpacing"/>
+        <w:ind w:left="720"/>
+      </w:pPr>
+      <w:r>
+        <w:t>Passing screenshot:</w:t>
+      </w:r>
     </w:p>
     <w:sectPr>
-      <w:footerReference w:type="default" r:id="rId17"/>
+      <w:footerReference w:type="default" r:id="rId18"/>
       <w:pgSz w:w="12240" w:h="15840"/>
       <w:pgMar w:top="1440" w:right="1440" w:bottom="1440" w:left="1440" w:header="708" w:footer="708" w:gutter="0"/>
       <w:cols w:space="708"/>
@@ -1378,7 +1692,7 @@
           <w:rPr>
             <w:noProof/>
           </w:rPr>
-          <w:t>5</w:t>
+          <w:t>6</w:t>
         </w:r>
         <w:r>
           <w:rPr>
@@ -2850,7 +3164,7 @@
 </file>
 
 <file path=customXml/itemProps1.xml><?xml version="1.0" encoding="utf-8"?>
-<ds:datastoreItem xmlns:ds="http://schemas.openxmlformats.org/officeDocument/2006/customXml" ds:itemID="{3C63CEE2-5E2E-4BDC-B8E9-7193B71EE34C}">
+<ds:datastoreItem xmlns:ds="http://schemas.openxmlformats.org/officeDocument/2006/customXml" ds:itemID="{D568E1C6-C88B-4F61-BFA2-043C64FFA7F9}">
   <ds:schemaRefs>
     <ds:schemaRef ds:uri="http://schemas.openxmlformats.org/officeDocument/2006/bibliography"/>
   </ds:schemaRefs>

</xml_diff>

<commit_message>
Added invalid input tests
</commit_message>
<xml_diff>
--- a/Assignment B.docx
+++ b/Assignment B.docx
@@ -148,7 +148,7 @@
           <w:r>
             <w:fldChar w:fldCharType="separate"/>
           </w:r>
-          <w:hyperlink w:anchor="_Toc380800039" w:history="1">
+          <w:hyperlink w:anchor="_Toc380804232" w:history="1">
             <w:r>
               <w:rPr>
                 <w:rStyle w:val="Hyperlink"/>
@@ -175,7 +175,7 @@
                 <w:noProof/>
                 <w:webHidden/>
               </w:rPr>
-              <w:instrText xml:space="preserve"> PAGEREF _Toc380800039 \h </w:instrText>
+              <w:instrText xml:space="preserve"> PAGEREF _Toc380804232 \h </w:instrText>
             </w:r>
             <w:r>
               <w:rPr>
@@ -219,7 +219,7 @@
               <w:lang w:eastAsia="en-CA"/>
             </w:rPr>
           </w:pPr>
-          <w:hyperlink w:anchor="_Toc380800040" w:history="1">
+          <w:hyperlink w:anchor="_Toc380804233" w:history="1">
             <w:r>
               <w:rPr>
                 <w:rStyle w:val="Hyperlink"/>
@@ -261,7 +261,7 @@
                 <w:noProof/>
                 <w:webHidden/>
               </w:rPr>
-              <w:instrText xml:space="preserve"> PAGEREF _Toc380800040 \h </w:instrText>
+              <w:instrText xml:space="preserve"> PAGEREF _Toc380804233 \h </w:instrText>
             </w:r>
             <w:r>
               <w:rPr>
@@ -305,7 +305,7 @@
               <w:lang w:eastAsia="en-CA"/>
             </w:rPr>
           </w:pPr>
-          <w:hyperlink w:anchor="_Toc380800041" w:history="1">
+          <w:hyperlink w:anchor="_Toc380804234" w:history="1">
             <w:r>
               <w:rPr>
                 <w:rStyle w:val="Hyperlink"/>
@@ -347,7 +347,7 @@
                 <w:noProof/>
                 <w:webHidden/>
               </w:rPr>
-              <w:instrText xml:space="preserve"> PAGEREF _Toc380800041 \h </w:instrText>
+              <w:instrText xml:space="preserve"> PAGEREF _Toc380804234 \h </w:instrText>
             </w:r>
             <w:r>
               <w:rPr>
@@ -391,7 +391,7 @@
               <w:lang w:eastAsia="en-CA"/>
             </w:rPr>
           </w:pPr>
-          <w:hyperlink w:anchor="_Toc380800042" w:history="1">
+          <w:hyperlink w:anchor="_Toc380804235" w:history="1">
             <w:r>
               <w:rPr>
                 <w:rStyle w:val="Hyperlink"/>
@@ -433,7 +433,7 @@
                 <w:noProof/>
                 <w:webHidden/>
               </w:rPr>
-              <w:instrText xml:space="preserve"> PAGEREF _Toc380800042 \h </w:instrText>
+              <w:instrText xml:space="preserve"> PAGEREF _Toc380804235 \h </w:instrText>
             </w:r>
             <w:r>
               <w:rPr>
@@ -476,7 +476,7 @@
               <w:lang w:eastAsia="en-CA"/>
             </w:rPr>
           </w:pPr>
-          <w:hyperlink w:anchor="_Toc380800043" w:history="1">
+          <w:hyperlink w:anchor="_Toc380804236" w:history="1">
             <w:r>
               <w:rPr>
                 <w:rStyle w:val="Hyperlink"/>
@@ -503,7 +503,7 @@
                 <w:noProof/>
                 <w:webHidden/>
               </w:rPr>
-              <w:instrText xml:space="preserve"> PAGEREF _Toc380800043 \h </w:instrText>
+              <w:instrText xml:space="preserve"> PAGEREF _Toc380804236 \h </w:instrText>
             </w:r>
             <w:r>
               <w:rPr>
@@ -547,7 +547,7 @@
               <w:lang w:eastAsia="en-CA"/>
             </w:rPr>
           </w:pPr>
-          <w:hyperlink w:anchor="_Toc380800044" w:history="1">
+          <w:hyperlink w:anchor="_Toc380804237" w:history="1">
             <w:r>
               <w:rPr>
                 <w:rStyle w:val="Hyperlink"/>
@@ -589,7 +589,7 @@
                 <w:noProof/>
                 <w:webHidden/>
               </w:rPr>
-              <w:instrText xml:space="preserve"> PAGEREF _Toc380800044 \h </w:instrText>
+              <w:instrText xml:space="preserve"> PAGEREF _Toc380804237 \h </w:instrText>
             </w:r>
             <w:r>
               <w:rPr>
@@ -633,7 +633,7 @@
               <w:lang w:eastAsia="en-CA"/>
             </w:rPr>
           </w:pPr>
-          <w:hyperlink w:anchor="_Toc380800045" w:history="1">
+          <w:hyperlink w:anchor="_Toc380804238" w:history="1">
             <w:r>
               <w:rPr>
                 <w:rStyle w:val="Hyperlink"/>
@@ -675,7 +675,7 @@
                 <w:noProof/>
                 <w:webHidden/>
               </w:rPr>
-              <w:instrText xml:space="preserve"> PAGEREF _Toc380800045 \h </w:instrText>
+              <w:instrText xml:space="preserve"> PAGEREF _Toc380804238 \h </w:instrText>
             </w:r>
             <w:r>
               <w:rPr>
@@ -696,6 +696,506 @@
                 <w:webHidden/>
               </w:rPr>
               <w:t>6</w:t>
+            </w:r>
+            <w:r>
+              <w:rPr>
+                <w:noProof/>
+                <w:webHidden/>
+              </w:rPr>
+              <w:fldChar w:fldCharType="end"/>
+            </w:r>
+          </w:hyperlink>
+        </w:p>
+        <w:p>
+          <w:pPr>
+            <w:pStyle w:val="TOC2"/>
+            <w:tabs>
+              <w:tab w:val="left" w:pos="660"/>
+              <w:tab w:val="right" w:leader="dot" w:pos="9350"/>
+            </w:tabs>
+            <w:rPr>
+              <w:rFonts w:eastAsiaTheme="minorEastAsia"/>
+              <w:noProof/>
+              <w:lang w:eastAsia="en-CA"/>
+            </w:rPr>
+          </w:pPr>
+          <w:hyperlink w:anchor="_Toc380804239" w:history="1">
+            <w:r>
+              <w:rPr>
+                <w:rStyle w:val="Hyperlink"/>
+                <w:noProof/>
+              </w:rPr>
+              <w:t>3.</w:t>
+            </w:r>
+            <w:r>
+              <w:rPr>
+                <w:rFonts w:eastAsiaTheme="minorEastAsia"/>
+                <w:noProof/>
+                <w:lang w:eastAsia="en-CA"/>
+              </w:rPr>
+              <w:tab/>
+            </w:r>
+            <w:r>
+              <w:rPr>
+                <w:rStyle w:val="Hyperlink"/>
+                <w:noProof/>
+              </w:rPr>
+              <w:t>The input is out of bounds</w:t>
+            </w:r>
+            <w:r>
+              <w:rPr>
+                <w:noProof/>
+                <w:webHidden/>
+              </w:rPr>
+              <w:tab/>
+            </w:r>
+            <w:r>
+              <w:rPr>
+                <w:noProof/>
+                <w:webHidden/>
+              </w:rPr>
+              <w:fldChar w:fldCharType="begin"/>
+            </w:r>
+            <w:r>
+              <w:rPr>
+                <w:noProof/>
+                <w:webHidden/>
+              </w:rPr>
+              <w:instrText xml:space="preserve"> PAGEREF _Toc380804239 \h </w:instrText>
+            </w:r>
+            <w:r>
+              <w:rPr>
+                <w:noProof/>
+                <w:webHidden/>
+              </w:rPr>
+            </w:r>
+            <w:r>
+              <w:rPr>
+                <w:noProof/>
+                <w:webHidden/>
+              </w:rPr>
+              <w:fldChar w:fldCharType="separate"/>
+            </w:r>
+            <w:r>
+              <w:rPr>
+                <w:noProof/>
+                <w:webHidden/>
+              </w:rPr>
+              <w:t>7</w:t>
+            </w:r>
+            <w:r>
+              <w:rPr>
+                <w:noProof/>
+                <w:webHidden/>
+              </w:rPr>
+              <w:fldChar w:fldCharType="end"/>
+            </w:r>
+          </w:hyperlink>
+        </w:p>
+        <w:p>
+          <w:pPr>
+            <w:pStyle w:val="TOC2"/>
+            <w:tabs>
+              <w:tab w:val="left" w:pos="660"/>
+              <w:tab w:val="right" w:leader="dot" w:pos="9350"/>
+            </w:tabs>
+            <w:rPr>
+              <w:rFonts w:eastAsiaTheme="minorEastAsia"/>
+              <w:noProof/>
+              <w:lang w:eastAsia="en-CA"/>
+            </w:rPr>
+          </w:pPr>
+          <w:hyperlink w:anchor="_Toc380804240" w:history="1">
+            <w:r>
+              <w:rPr>
+                <w:rStyle w:val="Hyperlink"/>
+                <w:noProof/>
+              </w:rPr>
+              <w:t>4.</w:t>
+            </w:r>
+            <w:r>
+              <w:rPr>
+                <w:rFonts w:eastAsiaTheme="minorEastAsia"/>
+                <w:noProof/>
+                <w:lang w:eastAsia="en-CA"/>
+              </w:rPr>
+              <w:tab/>
+            </w:r>
+            <w:r>
+              <w:rPr>
+                <w:rStyle w:val="Hyperlink"/>
+                <w:noProof/>
+              </w:rPr>
+              <w:t>The input does not create a triangle</w:t>
+            </w:r>
+            <w:r>
+              <w:rPr>
+                <w:noProof/>
+                <w:webHidden/>
+              </w:rPr>
+              <w:tab/>
+            </w:r>
+            <w:r>
+              <w:rPr>
+                <w:noProof/>
+                <w:webHidden/>
+              </w:rPr>
+              <w:fldChar w:fldCharType="begin"/>
+            </w:r>
+            <w:r>
+              <w:rPr>
+                <w:noProof/>
+                <w:webHidden/>
+              </w:rPr>
+              <w:instrText xml:space="preserve"> PAGEREF _Toc380804240 \h </w:instrText>
+            </w:r>
+            <w:r>
+              <w:rPr>
+                <w:noProof/>
+                <w:webHidden/>
+              </w:rPr>
+            </w:r>
+            <w:r>
+              <w:rPr>
+                <w:noProof/>
+                <w:webHidden/>
+              </w:rPr>
+              <w:fldChar w:fldCharType="separate"/>
+            </w:r>
+            <w:r>
+              <w:rPr>
+                <w:noProof/>
+                <w:webHidden/>
+              </w:rPr>
+              <w:t>8</w:t>
+            </w:r>
+            <w:r>
+              <w:rPr>
+                <w:noProof/>
+                <w:webHidden/>
+              </w:rPr>
+              <w:fldChar w:fldCharType="end"/>
+            </w:r>
+          </w:hyperlink>
+        </w:p>
+        <w:p>
+          <w:pPr>
+            <w:pStyle w:val="TOC1"/>
+            <w:tabs>
+              <w:tab w:val="right" w:leader="dot" w:pos="9350"/>
+            </w:tabs>
+            <w:rPr>
+              <w:rFonts w:eastAsiaTheme="minorEastAsia"/>
+              <w:noProof/>
+              <w:lang w:eastAsia="en-CA"/>
+            </w:rPr>
+          </w:pPr>
+          <w:hyperlink w:anchor="_Toc380804241" w:history="1">
+            <w:r>
+              <w:rPr>
+                <w:rStyle w:val="Hyperlink"/>
+                <w:noProof/>
+              </w:rPr>
+              <w:t>Triangle Business Rules</w:t>
+            </w:r>
+            <w:r>
+              <w:rPr>
+                <w:noProof/>
+                <w:webHidden/>
+              </w:rPr>
+              <w:tab/>
+            </w:r>
+            <w:r>
+              <w:rPr>
+                <w:noProof/>
+                <w:webHidden/>
+              </w:rPr>
+              <w:fldChar w:fldCharType="begin"/>
+            </w:r>
+            <w:r>
+              <w:rPr>
+                <w:noProof/>
+                <w:webHidden/>
+              </w:rPr>
+              <w:instrText xml:space="preserve"> PAGEREF _Toc380804241 \h </w:instrText>
+            </w:r>
+            <w:r>
+              <w:rPr>
+                <w:noProof/>
+                <w:webHidden/>
+              </w:rPr>
+            </w:r>
+            <w:r>
+              <w:rPr>
+                <w:noProof/>
+                <w:webHidden/>
+              </w:rPr>
+              <w:fldChar w:fldCharType="separate"/>
+            </w:r>
+            <w:r>
+              <w:rPr>
+                <w:noProof/>
+                <w:webHidden/>
+              </w:rPr>
+              <w:t>9</w:t>
+            </w:r>
+            <w:r>
+              <w:rPr>
+                <w:noProof/>
+                <w:webHidden/>
+              </w:rPr>
+              <w:fldChar w:fldCharType="end"/>
+            </w:r>
+          </w:hyperlink>
+        </w:p>
+        <w:p>
+          <w:pPr>
+            <w:pStyle w:val="TOC2"/>
+            <w:tabs>
+              <w:tab w:val="left" w:pos="660"/>
+              <w:tab w:val="right" w:leader="dot" w:pos="9350"/>
+            </w:tabs>
+            <w:rPr>
+              <w:rFonts w:eastAsiaTheme="minorEastAsia"/>
+              <w:noProof/>
+              <w:lang w:eastAsia="en-CA"/>
+            </w:rPr>
+          </w:pPr>
+          <w:hyperlink w:anchor="_Toc380804242" w:history="1">
+            <w:r>
+              <w:rPr>
+                <w:rStyle w:val="Hyperlink"/>
+                <w:noProof/>
+              </w:rPr>
+              <w:t>1.</w:t>
+            </w:r>
+            <w:r>
+              <w:rPr>
+                <w:rFonts w:eastAsiaTheme="minorEastAsia"/>
+                <w:noProof/>
+                <w:lang w:eastAsia="en-CA"/>
+              </w:rPr>
+              <w:tab/>
+            </w:r>
+            <w:r>
+              <w:rPr>
+                <w:rStyle w:val="Hyperlink"/>
+                <w:noProof/>
+              </w:rPr>
+              <w:t>Equilateral</w:t>
+            </w:r>
+            <w:r>
+              <w:rPr>
+                <w:noProof/>
+                <w:webHidden/>
+              </w:rPr>
+              <w:tab/>
+            </w:r>
+            <w:r>
+              <w:rPr>
+                <w:noProof/>
+                <w:webHidden/>
+              </w:rPr>
+              <w:fldChar w:fldCharType="begin"/>
+            </w:r>
+            <w:r>
+              <w:rPr>
+                <w:noProof/>
+                <w:webHidden/>
+              </w:rPr>
+              <w:instrText xml:space="preserve"> PAGEREF _Toc380804242 \h </w:instrText>
+            </w:r>
+            <w:r>
+              <w:rPr>
+                <w:noProof/>
+                <w:webHidden/>
+              </w:rPr>
+            </w:r>
+            <w:r>
+              <w:rPr>
+                <w:noProof/>
+                <w:webHidden/>
+              </w:rPr>
+              <w:fldChar w:fldCharType="separate"/>
+            </w:r>
+            <w:r>
+              <w:rPr>
+                <w:noProof/>
+                <w:webHidden/>
+              </w:rPr>
+              <w:t>9</w:t>
+            </w:r>
+            <w:r>
+              <w:rPr>
+                <w:noProof/>
+                <w:webHidden/>
+              </w:rPr>
+              <w:fldChar w:fldCharType="end"/>
+            </w:r>
+          </w:hyperlink>
+        </w:p>
+        <w:p>
+          <w:pPr>
+            <w:pStyle w:val="TOC2"/>
+            <w:tabs>
+              <w:tab w:val="left" w:pos="660"/>
+              <w:tab w:val="right" w:leader="dot" w:pos="9350"/>
+            </w:tabs>
+            <w:rPr>
+              <w:rFonts w:eastAsiaTheme="minorEastAsia"/>
+              <w:noProof/>
+              <w:lang w:eastAsia="en-CA"/>
+            </w:rPr>
+          </w:pPr>
+          <w:hyperlink w:anchor="_Toc380804243" w:history="1">
+            <w:r>
+              <w:rPr>
+                <w:rStyle w:val="Hyperlink"/>
+                <w:noProof/>
+              </w:rPr>
+              <w:t>2.</w:t>
+            </w:r>
+            <w:r>
+              <w:rPr>
+                <w:rFonts w:eastAsiaTheme="minorEastAsia"/>
+                <w:noProof/>
+                <w:lang w:eastAsia="en-CA"/>
+              </w:rPr>
+              <w:tab/>
+            </w:r>
+            <w:r>
+              <w:rPr>
+                <w:rStyle w:val="Hyperlink"/>
+                <w:noProof/>
+              </w:rPr>
+              <w:t>Scalene</w:t>
+            </w:r>
+            <w:r>
+              <w:rPr>
+                <w:noProof/>
+                <w:webHidden/>
+              </w:rPr>
+              <w:tab/>
+            </w:r>
+            <w:r>
+              <w:rPr>
+                <w:noProof/>
+                <w:webHidden/>
+              </w:rPr>
+              <w:fldChar w:fldCharType="begin"/>
+            </w:r>
+            <w:r>
+              <w:rPr>
+                <w:noProof/>
+                <w:webHidden/>
+              </w:rPr>
+              <w:instrText xml:space="preserve"> PAGEREF _Toc380804243 \h </w:instrText>
+            </w:r>
+            <w:r>
+              <w:rPr>
+                <w:noProof/>
+                <w:webHidden/>
+              </w:rPr>
+            </w:r>
+            <w:r>
+              <w:rPr>
+                <w:noProof/>
+                <w:webHidden/>
+              </w:rPr>
+              <w:fldChar w:fldCharType="separate"/>
+            </w:r>
+            <w:r>
+              <w:rPr>
+                <w:noProof/>
+                <w:webHidden/>
+              </w:rPr>
+              <w:t>10</w:t>
+            </w:r>
+            <w:r>
+              <w:rPr>
+                <w:noProof/>
+                <w:webHidden/>
+              </w:rPr>
+              <w:fldChar w:fldCharType="end"/>
+            </w:r>
+          </w:hyperlink>
+        </w:p>
+        <w:p>
+          <w:pPr>
+            <w:pStyle w:val="TOC2"/>
+            <w:tabs>
+              <w:tab w:val="left" w:pos="660"/>
+              <w:tab w:val="right" w:leader="dot" w:pos="9350"/>
+            </w:tabs>
+            <w:rPr>
+              <w:rFonts w:eastAsiaTheme="minorEastAsia"/>
+              <w:noProof/>
+              <w:lang w:eastAsia="en-CA"/>
+            </w:rPr>
+          </w:pPr>
+          <w:hyperlink w:anchor="_Toc380804244" w:history="1">
+            <w:r>
+              <w:rPr>
+                <w:rStyle w:val="Hyperlink"/>
+                <w:noProof/>
+              </w:rPr>
+              <w:t>3.</w:t>
+            </w:r>
+            <w:r>
+              <w:rPr>
+                <w:rFonts w:eastAsiaTheme="minorEastAsia"/>
+                <w:noProof/>
+                <w:lang w:eastAsia="en-CA"/>
+              </w:rPr>
+              <w:tab/>
+            </w:r>
+            <w:r>
+              <w:rPr>
+                <w:rStyle w:val="Hyperlink"/>
+                <w:noProof/>
+              </w:rPr>
+              <w:t>Isoceles</w:t>
+            </w:r>
+            <w:r>
+              <w:rPr>
+                <w:noProof/>
+                <w:webHidden/>
+              </w:rPr>
+              <w:tab/>
+            </w:r>
+            <w:r>
+              <w:rPr>
+                <w:noProof/>
+                <w:webHidden/>
+              </w:rPr>
+              <w:fldChar w:fldCharType="begin"/>
+            </w:r>
+            <w:r>
+              <w:rPr>
+                <w:noProof/>
+                <w:webHidden/>
+              </w:rPr>
+              <w:instrText xml:space="preserve"> PAGEREF _Toc380804244 \h </w:instrText>
+            </w:r>
+            <w:r>
+              <w:rPr>
+                <w:noProof/>
+                <w:webHidden/>
+              </w:rPr>
+            </w:r>
+            <w:r>
+              <w:rPr>
+                <w:noProof/>
+                <w:webHidden/>
+              </w:rPr>
+              <w:fldChar w:fldCharType="separate"/>
+            </w:r>
+            <w:r>
+              <w:rPr>
+                <w:noProof/>
+                <w:webHidden/>
+              </w:rPr>
+              <w:t>11</w:t>
             </w:r>
             <w:r>
               <w:rPr>
@@ -742,7 +1242,7 @@
       <w:pPr>
         <w:pStyle w:val="Heading1"/>
       </w:pPr>
-      <w:bookmarkStart w:id="0" w:name="_Toc380800039"/>
+      <w:bookmarkStart w:id="0" w:name="_Toc380804232"/>
       <w:r>
         <w:lastRenderedPageBreak/>
         <w:t>Domain Logic Tests</w:t>
@@ -757,7 +1257,7 @@
           <w:numId w:val="1"/>
         </w:numPr>
       </w:pPr>
-      <w:bookmarkStart w:id="1" w:name="_Toc380800040"/>
+      <w:bookmarkStart w:id="1" w:name="_Toc380804233"/>
       <w:r>
         <w:t>T</w:t>
       </w:r>
@@ -984,7 +1484,7 @@
           <w:numId w:val="1"/>
         </w:numPr>
       </w:pPr>
-      <w:bookmarkStart w:id="2" w:name="_Toc380800041"/>
+      <w:bookmarkStart w:id="2" w:name="_Toc380804234"/>
       <w:r>
         <w:lastRenderedPageBreak/>
         <w:t xml:space="preserve">Three </w:t>
@@ -1159,7 +1659,7 @@
           <w:numId w:val="1"/>
         </w:numPr>
       </w:pPr>
-      <w:bookmarkStart w:id="3" w:name="_Toc380800042"/>
+      <w:bookmarkStart w:id="3" w:name="_Toc380804235"/>
       <w:r>
         <w:lastRenderedPageBreak/>
         <w:t>S</w:t>
@@ -1323,7 +1823,7 @@
       <w:pPr>
         <w:pStyle w:val="Heading1"/>
       </w:pPr>
-      <w:bookmarkStart w:id="4" w:name="_Toc380800043"/>
+      <w:bookmarkStart w:id="4" w:name="_Toc380804236"/>
       <w:r>
         <w:lastRenderedPageBreak/>
         <w:t>User Error Tests</w:t>
@@ -1338,7 +1838,7 @@
           <w:numId w:val="3"/>
         </w:numPr>
       </w:pPr>
-      <w:bookmarkStart w:id="5" w:name="_Toc380800044"/>
+      <w:bookmarkStart w:id="5" w:name="_Toc380804237"/>
       <w:r>
         <w:t>None of the inputs are filled</w:t>
       </w:r>
@@ -1505,7 +2005,7 @@
           <w:numId w:val="3"/>
         </w:numPr>
       </w:pPr>
-      <w:bookmarkStart w:id="6" w:name="_Toc380800045"/>
+      <w:bookmarkStart w:id="6" w:name="_Toc380804238"/>
       <w:r>
         <w:lastRenderedPageBreak/>
         <w:t>The input type is invalid</w:t>
@@ -1518,7 +2018,10 @@
         <w:ind w:left="720"/>
       </w:pPr>
       <w:r>
-        <w:t>Verify that the user can only enter positive numbers</w:t>
+        <w:t xml:space="preserve">Verify that the user can only enter </w:t>
+      </w:r>
+      <w:r>
+        <w:t>whole numbers</w:t>
       </w:r>
     </w:p>
     <w:p>
@@ -1532,10 +2035,14 @@
       <w:r>
         <w:t xml:space="preserve"> Input </w:t>
       </w:r>
-      <w:bookmarkStart w:id="7" w:name="_GoBack"/>
-      <w:bookmarkEnd w:id="7"/>
-      <w:r>
-        <w:t>characters into the text fields</w:t>
+      <w:r>
+        <w:t xml:space="preserve">characters </w:t>
+      </w:r>
+      <w:r>
+        <w:t xml:space="preserve">and negative numbers </w:t>
+      </w:r>
+      <w:r>
+        <w:t>into the text fields</w:t>
       </w:r>
     </w:p>
     <w:p>
@@ -1544,7 +2051,16 @@
         <w:ind w:left="720"/>
       </w:pPr>
       <w:r>
-        <w:t>Expected Result: An error message telling the user that they must enter only positive numbers</w:t>
+        <w:t xml:space="preserve">Expected Result: An error message </w:t>
+      </w:r>
+      <w:r>
+        <w:t xml:space="preserve">appears </w:t>
+      </w:r>
+      <w:r>
+        <w:t>telling the user they must</w:t>
+      </w:r>
+      <w:r>
+        <w:t xml:space="preserve"> only enter whole numbers</w:t>
       </w:r>
     </w:p>
     <w:p>
@@ -1624,8 +2140,509 @@
         <w:t>Passing screenshot:</w:t>
       </w:r>
     </w:p>
+    <w:p>
+      <w:pPr>
+        <w:pStyle w:val="NoSpacing"/>
+        <w:ind w:left="720"/>
+      </w:pPr>
+      <w:r>
+        <w:rPr>
+          <w:noProof/>
+          <w:lang w:eastAsia="en-CA"/>
+        </w:rPr>
+        <w:drawing>
+          <wp:inline distT="0" distB="0" distL="0" distR="0" wp14:anchorId="4B32B8BD" wp14:editId="5BC2E319">
+            <wp:extent cx="5943600" cy="3219450"/>
+            <wp:effectExtent l="0" t="0" r="0" b="0"/>
+            <wp:docPr id="19" name="Picture 19"/>
+            <wp:cNvGraphicFramePr>
+              <a:graphicFrameLocks xmlns:a="http://schemas.openxmlformats.org/drawingml/2006/main" noChangeAspect="1"/>
+            </wp:cNvGraphicFramePr>
+            <a:graphic xmlns:a="http://schemas.openxmlformats.org/drawingml/2006/main">
+              <a:graphicData uri="http://schemas.openxmlformats.org/drawingml/2006/picture">
+                <pic:pic xmlns:pic="http://schemas.openxmlformats.org/drawingml/2006/picture">
+                  <pic:nvPicPr>
+                    <pic:cNvPr id="0" name=""/>
+                    <pic:cNvPicPr/>
+                  </pic:nvPicPr>
+                  <pic:blipFill>
+                    <a:blip r:embed="rId18"/>
+                    <a:stretch>
+                      <a:fillRect/>
+                    </a:stretch>
+                  </pic:blipFill>
+                  <pic:spPr>
+                    <a:xfrm>
+                      <a:off x="0" y="0"/>
+                      <a:ext cx="5943600" cy="3219450"/>
+                    </a:xfrm>
+                    <a:prstGeom prst="rect">
+                      <a:avLst/>
+                    </a:prstGeom>
+                  </pic:spPr>
+                </pic:pic>
+              </a:graphicData>
+            </a:graphic>
+          </wp:inline>
+        </w:drawing>
+      </w:r>
+    </w:p>
+    <w:p>
+      <w:r>
+        <w:br w:type="page"/>
+      </w:r>
+    </w:p>
+    <w:p>
+      <w:pPr>
+        <w:pStyle w:val="Heading2"/>
+        <w:numPr>
+          <w:ilvl w:val="0"/>
+          <w:numId w:val="3"/>
+        </w:numPr>
+      </w:pPr>
+      <w:bookmarkStart w:id="7" w:name="_Toc380804239"/>
+      <w:r>
+        <w:lastRenderedPageBreak/>
+        <w:t>The input is out of bounds</w:t>
+      </w:r>
+      <w:bookmarkEnd w:id="7"/>
+    </w:p>
+    <w:p>
+      <w:pPr>
+        <w:pStyle w:val="NoSpacing"/>
+        <w:ind w:left="720"/>
+      </w:pPr>
+      <w:r>
+        <w:t>The user must input numbers between 1 and 100 inclusive</w:t>
+      </w:r>
+    </w:p>
+    <w:p>
+      <w:pPr>
+        <w:pStyle w:val="NoSpacing"/>
+        <w:ind w:left="720"/>
+      </w:pPr>
+      <w:r>
+        <w:t>Setup: Set values to numbers outside of the valid range</w:t>
+      </w:r>
+    </w:p>
+    <w:p>
+      <w:pPr>
+        <w:pStyle w:val="NoSpacing"/>
+        <w:ind w:left="720"/>
+      </w:pPr>
+      <w:r>
+        <w:t xml:space="preserve">Expected Result: </w:t>
+      </w:r>
+      <w:r>
+        <w:t>A message appears telling the user that they must only enter numbers between 1 and 100 inclusive</w:t>
+      </w:r>
+    </w:p>
+    <w:p>
+      <w:pPr>
+        <w:pStyle w:val="NoSpacing"/>
+        <w:ind w:left="720"/>
+      </w:pPr>
+    </w:p>
+    <w:p>
+      <w:pPr>
+        <w:pStyle w:val="NoSpacing"/>
+        <w:ind w:left="720"/>
+      </w:pPr>
+      <w:r>
+        <w:t>Failing screenshot:</w:t>
+      </w:r>
+    </w:p>
+    <w:p>
+      <w:pPr>
+        <w:pStyle w:val="NoSpacing"/>
+        <w:ind w:left="720"/>
+      </w:pPr>
+      <w:r>
+        <w:rPr>
+          <w:noProof/>
+          <w:lang w:eastAsia="en-CA"/>
+        </w:rPr>
+        <w:drawing>
+          <wp:inline distT="0" distB="0" distL="0" distR="0" wp14:anchorId="49D92617" wp14:editId="52625AC5">
+            <wp:extent cx="5943600" cy="3218815"/>
+            <wp:effectExtent l="0" t="0" r="0" b="635"/>
+            <wp:docPr id="20" name="Picture 20"/>
+            <wp:cNvGraphicFramePr>
+              <a:graphicFrameLocks xmlns:a="http://schemas.openxmlformats.org/drawingml/2006/main" noChangeAspect="1"/>
+            </wp:cNvGraphicFramePr>
+            <a:graphic xmlns:a="http://schemas.openxmlformats.org/drawingml/2006/main">
+              <a:graphicData uri="http://schemas.openxmlformats.org/drawingml/2006/picture">
+                <pic:pic xmlns:pic="http://schemas.openxmlformats.org/drawingml/2006/picture">
+                  <pic:nvPicPr>
+                    <pic:cNvPr id="0" name=""/>
+                    <pic:cNvPicPr/>
+                  </pic:nvPicPr>
+                  <pic:blipFill>
+                    <a:blip r:embed="rId19"/>
+                    <a:stretch>
+                      <a:fillRect/>
+                    </a:stretch>
+                  </pic:blipFill>
+                  <pic:spPr>
+                    <a:xfrm>
+                      <a:off x="0" y="0"/>
+                      <a:ext cx="5943600" cy="3218815"/>
+                    </a:xfrm>
+                    <a:prstGeom prst="rect">
+                      <a:avLst/>
+                    </a:prstGeom>
+                  </pic:spPr>
+                </pic:pic>
+              </a:graphicData>
+            </a:graphic>
+          </wp:inline>
+        </w:drawing>
+      </w:r>
+    </w:p>
+    <w:p>
+      <w:pPr>
+        <w:pStyle w:val="NoSpacing"/>
+        <w:ind w:left="720"/>
+      </w:pPr>
+    </w:p>
+    <w:p>
+      <w:pPr>
+        <w:pStyle w:val="NoSpacing"/>
+        <w:ind w:left="720"/>
+      </w:pPr>
+      <w:r>
+        <w:t>Passing screenshot:</w:t>
+      </w:r>
+    </w:p>
+    <w:p>
+      <w:pPr>
+        <w:pStyle w:val="NoSpacing"/>
+        <w:ind w:left="720"/>
+      </w:pPr>
+      <w:r>
+        <w:rPr>
+          <w:noProof/>
+          <w:lang w:eastAsia="en-CA"/>
+        </w:rPr>
+        <w:drawing>
+          <wp:inline distT="0" distB="0" distL="0" distR="0" wp14:anchorId="3AD2280F" wp14:editId="5B15AE17">
+            <wp:extent cx="5943600" cy="3219450"/>
+            <wp:effectExtent l="0" t="0" r="0" b="0"/>
+            <wp:docPr id="21" name="Picture 21"/>
+            <wp:cNvGraphicFramePr>
+              <a:graphicFrameLocks xmlns:a="http://schemas.openxmlformats.org/drawingml/2006/main" noChangeAspect="1"/>
+            </wp:cNvGraphicFramePr>
+            <a:graphic xmlns:a="http://schemas.openxmlformats.org/drawingml/2006/main">
+              <a:graphicData uri="http://schemas.openxmlformats.org/drawingml/2006/picture">
+                <pic:pic xmlns:pic="http://schemas.openxmlformats.org/drawingml/2006/picture">
+                  <pic:nvPicPr>
+                    <pic:cNvPr id="0" name=""/>
+                    <pic:cNvPicPr/>
+                  </pic:nvPicPr>
+                  <pic:blipFill>
+                    <a:blip r:embed="rId20"/>
+                    <a:stretch>
+                      <a:fillRect/>
+                    </a:stretch>
+                  </pic:blipFill>
+                  <pic:spPr>
+                    <a:xfrm>
+                      <a:off x="0" y="0"/>
+                      <a:ext cx="5943600" cy="3219450"/>
+                    </a:xfrm>
+                    <a:prstGeom prst="rect">
+                      <a:avLst/>
+                    </a:prstGeom>
+                  </pic:spPr>
+                </pic:pic>
+              </a:graphicData>
+            </a:graphic>
+          </wp:inline>
+        </w:drawing>
+      </w:r>
+    </w:p>
+    <w:p>
+      <w:r>
+        <w:br w:type="page"/>
+      </w:r>
+    </w:p>
+    <w:p>
+      <w:pPr>
+        <w:pStyle w:val="Heading2"/>
+        <w:numPr>
+          <w:ilvl w:val="0"/>
+          <w:numId w:val="3"/>
+        </w:numPr>
+      </w:pPr>
+      <w:bookmarkStart w:id="8" w:name="_Toc380804240"/>
+      <w:r>
+        <w:lastRenderedPageBreak/>
+        <w:t>The input does not create a triangle</w:t>
+      </w:r>
+      <w:bookmarkEnd w:id="8"/>
+    </w:p>
+    <w:p>
+      <w:pPr>
+        <w:pStyle w:val="NoSpacing"/>
+        <w:ind w:left="720"/>
+      </w:pPr>
+      <w:r>
+        <w:t>The values of the sides the user entered does not create a triangle</w:t>
+      </w:r>
+    </w:p>
+    <w:p>
+      <w:pPr>
+        <w:pStyle w:val="NoSpacing"/>
+        <w:ind w:left="720"/>
+      </w:pPr>
+      <w:r>
+        <w:t xml:space="preserve">Setup: Set </w:t>
+      </w:r>
+      <w:r>
+        <w:t>two of the inputs such that their sum is smaller than the third input</w:t>
+      </w:r>
+    </w:p>
+    <w:p>
+      <w:pPr>
+        <w:pStyle w:val="NoSpacing"/>
+        <w:ind w:left="720"/>
+      </w:pPr>
+      <w:r>
+        <w:t>Expected Result: An error message will appear telling the user that their inputs do not create a triangle</w:t>
+      </w:r>
+    </w:p>
+    <w:p>
+      <w:pPr>
+        <w:pStyle w:val="NoSpacing"/>
+        <w:ind w:left="720"/>
+      </w:pPr>
+    </w:p>
+    <w:p>
+      <w:pPr>
+        <w:pStyle w:val="NoSpacing"/>
+        <w:ind w:left="720"/>
+      </w:pPr>
+      <w:r>
+        <w:t>Failing Screenshot:</w:t>
+      </w:r>
+    </w:p>
+    <w:p>
+      <w:pPr>
+        <w:pStyle w:val="NoSpacing"/>
+        <w:ind w:left="720"/>
+      </w:pPr>
+      <w:r>
+        <w:rPr>
+          <w:noProof/>
+          <w:lang w:eastAsia="en-CA"/>
+        </w:rPr>
+        <w:drawing>
+          <wp:inline distT="0" distB="0" distL="0" distR="0" wp14:anchorId="545B3BD4" wp14:editId="38E14FDF">
+            <wp:extent cx="5943600" cy="3225165"/>
+            <wp:effectExtent l="0" t="0" r="0" b="0"/>
+            <wp:docPr id="22" name="Picture 22"/>
+            <wp:cNvGraphicFramePr>
+              <a:graphicFrameLocks xmlns:a="http://schemas.openxmlformats.org/drawingml/2006/main" noChangeAspect="1"/>
+            </wp:cNvGraphicFramePr>
+            <a:graphic xmlns:a="http://schemas.openxmlformats.org/drawingml/2006/main">
+              <a:graphicData uri="http://schemas.openxmlformats.org/drawingml/2006/picture">
+                <pic:pic xmlns:pic="http://schemas.openxmlformats.org/drawingml/2006/picture">
+                  <pic:nvPicPr>
+                    <pic:cNvPr id="0" name=""/>
+                    <pic:cNvPicPr/>
+                  </pic:nvPicPr>
+                  <pic:blipFill>
+                    <a:blip r:embed="rId21"/>
+                    <a:stretch>
+                      <a:fillRect/>
+                    </a:stretch>
+                  </pic:blipFill>
+                  <pic:spPr>
+                    <a:xfrm>
+                      <a:off x="0" y="0"/>
+                      <a:ext cx="5943600" cy="3225165"/>
+                    </a:xfrm>
+                    <a:prstGeom prst="rect">
+                      <a:avLst/>
+                    </a:prstGeom>
+                  </pic:spPr>
+                </pic:pic>
+              </a:graphicData>
+            </a:graphic>
+          </wp:inline>
+        </w:drawing>
+      </w:r>
+    </w:p>
+    <w:p>
+      <w:pPr>
+        <w:pStyle w:val="NoSpacing"/>
+        <w:ind w:left="720"/>
+      </w:pPr>
+    </w:p>
+    <w:p>
+      <w:pPr>
+        <w:pStyle w:val="NoSpacing"/>
+        <w:ind w:left="720"/>
+      </w:pPr>
+      <w:r>
+        <w:t>Passing Screenshot:</w:t>
+      </w:r>
+    </w:p>
+    <w:p>
+      <w:pPr>
+        <w:pStyle w:val="NoSpacing"/>
+        <w:ind w:left="720"/>
+      </w:pPr>
+      <w:r>
+        <w:rPr>
+          <w:noProof/>
+          <w:lang w:eastAsia="en-CA"/>
+        </w:rPr>
+        <w:drawing>
+          <wp:inline distT="0" distB="0" distL="0" distR="0" wp14:anchorId="4015ECC2" wp14:editId="755F4F73">
+            <wp:extent cx="5943600" cy="3194050"/>
+            <wp:effectExtent l="0" t="0" r="0" b="6350"/>
+            <wp:docPr id="23" name="Picture 23"/>
+            <wp:cNvGraphicFramePr>
+              <a:graphicFrameLocks xmlns:a="http://schemas.openxmlformats.org/drawingml/2006/main" noChangeAspect="1"/>
+            </wp:cNvGraphicFramePr>
+            <a:graphic xmlns:a="http://schemas.openxmlformats.org/drawingml/2006/main">
+              <a:graphicData uri="http://schemas.openxmlformats.org/drawingml/2006/picture">
+                <pic:pic xmlns:pic="http://schemas.openxmlformats.org/drawingml/2006/picture">
+                  <pic:nvPicPr>
+                    <pic:cNvPr id="0" name=""/>
+                    <pic:cNvPicPr/>
+                  </pic:nvPicPr>
+                  <pic:blipFill>
+                    <a:blip r:embed="rId22"/>
+                    <a:stretch>
+                      <a:fillRect/>
+                    </a:stretch>
+                  </pic:blipFill>
+                  <pic:spPr>
+                    <a:xfrm>
+                      <a:off x="0" y="0"/>
+                      <a:ext cx="5943600" cy="3194050"/>
+                    </a:xfrm>
+                    <a:prstGeom prst="rect">
+                      <a:avLst/>
+                    </a:prstGeom>
+                  </pic:spPr>
+                </pic:pic>
+              </a:graphicData>
+            </a:graphic>
+          </wp:inline>
+        </w:drawing>
+      </w:r>
+      <w:bookmarkStart w:id="9" w:name="_GoBack"/>
+      <w:bookmarkEnd w:id="9"/>
+    </w:p>
+    <w:p>
+      <w:pPr>
+        <w:pStyle w:val="NoSpacing"/>
+        <w:ind w:left="720"/>
+      </w:pPr>
+    </w:p>
+    <w:p>
+      <w:pPr>
+        <w:pStyle w:val="NoSpacing"/>
+        <w:ind w:left="720"/>
+      </w:pPr>
+    </w:p>
+    <w:p>
+      <w:r>
+        <w:br w:type="page"/>
+      </w:r>
+    </w:p>
+    <w:p>
+      <w:pPr>
+        <w:pStyle w:val="Heading1"/>
+      </w:pPr>
+      <w:bookmarkStart w:id="10" w:name="_Toc380804241"/>
+      <w:r>
+        <w:lastRenderedPageBreak/>
+        <w:t>Triangle Business Rules</w:t>
+      </w:r>
+      <w:bookmarkEnd w:id="10"/>
+    </w:p>
+    <w:p>
+      <w:pPr>
+        <w:pStyle w:val="Heading2"/>
+        <w:numPr>
+          <w:ilvl w:val="0"/>
+          <w:numId w:val="4"/>
+        </w:numPr>
+      </w:pPr>
+      <w:bookmarkStart w:id="11" w:name="_Toc380804242"/>
+      <w:r>
+        <w:t>Equilateral</w:t>
+      </w:r>
+      <w:bookmarkEnd w:id="11"/>
+    </w:p>
+    <w:p>
+      <w:pPr>
+        <w:rPr>
+          <w:rFonts w:asciiTheme="majorHAnsi" w:eastAsiaTheme="majorEastAsia" w:hAnsiTheme="majorHAnsi" w:cstheme="majorBidi"/>
+          <w:b/>
+          <w:bCs/>
+          <w:color w:val="4F81BD" w:themeColor="accent1"/>
+          <w:sz w:val="26"/>
+          <w:szCs w:val="26"/>
+        </w:rPr>
+      </w:pPr>
+      <w:r>
+        <w:br w:type="page"/>
+      </w:r>
+    </w:p>
+    <w:p>
+      <w:pPr>
+        <w:pStyle w:val="Heading2"/>
+        <w:numPr>
+          <w:ilvl w:val="0"/>
+          <w:numId w:val="4"/>
+        </w:numPr>
+      </w:pPr>
+      <w:bookmarkStart w:id="12" w:name="_Toc380804243"/>
+      <w:r>
+        <w:lastRenderedPageBreak/>
+        <w:t>Scalene</w:t>
+      </w:r>
+      <w:bookmarkEnd w:id="12"/>
+    </w:p>
+    <w:p>
+      <w:pPr>
+        <w:rPr>
+          <w:rFonts w:asciiTheme="majorHAnsi" w:eastAsiaTheme="majorEastAsia" w:hAnsiTheme="majorHAnsi" w:cstheme="majorBidi"/>
+          <w:b/>
+          <w:bCs/>
+          <w:color w:val="4F81BD" w:themeColor="accent1"/>
+          <w:sz w:val="26"/>
+          <w:szCs w:val="26"/>
+        </w:rPr>
+      </w:pPr>
+      <w:r>
+        <w:br w:type="page"/>
+      </w:r>
+    </w:p>
+    <w:p>
+      <w:pPr>
+        <w:pStyle w:val="Heading2"/>
+        <w:numPr>
+          <w:ilvl w:val="0"/>
+          <w:numId w:val="4"/>
+        </w:numPr>
+      </w:pPr>
+      <w:bookmarkStart w:id="13" w:name="_Toc380804244"/>
+      <w:proofErr w:type="spellStart"/>
+      <w:r>
+        <w:lastRenderedPageBreak/>
+        <w:t>Isoceles</w:t>
+      </w:r>
+      <w:bookmarkEnd w:id="13"/>
+      <w:proofErr w:type="spellEnd"/>
+    </w:p>
     <w:sectPr>
-      <w:footerReference w:type="default" r:id="rId18"/>
+      <w:footerReference w:type="default" r:id="rId23"/>
       <w:pgSz w:w="12240" w:h="15840"/>
       <w:pgMar w:top="1440" w:right="1440" w:bottom="1440" w:left="1440" w:header="708" w:footer="708" w:gutter="0"/>
       <w:cols w:space="708"/>
@@ -1692,7 +2709,7 @@
           <w:rPr>
             <w:noProof/>
           </w:rPr>
-          <w:t>6</w:t>
+          <w:t>12</w:t>
         </w:r>
         <w:r>
           <w:rPr>
@@ -2008,6 +3025,95 @@
       </w:pPr>
     </w:lvl>
   </w:abstractNum>
+  <w:abstractNum w:abstractNumId="3">
+    <w:nsid w:val="30B71B18"/>
+    <w:multiLevelType w:val="hybridMultilevel"/>
+    <w:tmpl w:val="F3ACC290"/>
+    <w:lvl w:ilvl="0" w:tplc="DDC692E6">
+      <w:start w:val="1"/>
+      <w:numFmt w:val="decimal"/>
+      <w:lvlText w:val="%1."/>
+      <w:lvlJc w:val="left"/>
+      <w:pPr>
+        <w:ind w:left="1080" w:hanging="360"/>
+      </w:pPr>
+      <w:rPr>
+        <w:rFonts w:hint="default"/>
+      </w:rPr>
+    </w:lvl>
+    <w:lvl w:ilvl="1" w:tplc="10090019" w:tentative="1">
+      <w:start w:val="1"/>
+      <w:numFmt w:val="lowerLetter"/>
+      <w:lvlText w:val="%2."/>
+      <w:lvlJc w:val="left"/>
+      <w:pPr>
+        <w:ind w:left="1800" w:hanging="360"/>
+      </w:pPr>
+    </w:lvl>
+    <w:lvl w:ilvl="2" w:tplc="1009001B" w:tentative="1">
+      <w:start w:val="1"/>
+      <w:numFmt w:val="lowerRoman"/>
+      <w:lvlText w:val="%3."/>
+      <w:lvlJc w:val="right"/>
+      <w:pPr>
+        <w:ind w:left="2520" w:hanging="180"/>
+      </w:pPr>
+    </w:lvl>
+    <w:lvl w:ilvl="3" w:tplc="1009000F" w:tentative="1">
+      <w:start w:val="1"/>
+      <w:numFmt w:val="decimal"/>
+      <w:lvlText w:val="%4."/>
+      <w:lvlJc w:val="left"/>
+      <w:pPr>
+        <w:ind w:left="3240" w:hanging="360"/>
+      </w:pPr>
+    </w:lvl>
+    <w:lvl w:ilvl="4" w:tplc="10090019" w:tentative="1">
+      <w:start w:val="1"/>
+      <w:numFmt w:val="lowerLetter"/>
+      <w:lvlText w:val="%5."/>
+      <w:lvlJc w:val="left"/>
+      <w:pPr>
+        <w:ind w:left="3960" w:hanging="360"/>
+      </w:pPr>
+    </w:lvl>
+    <w:lvl w:ilvl="5" w:tplc="1009001B" w:tentative="1">
+      <w:start w:val="1"/>
+      <w:numFmt w:val="lowerRoman"/>
+      <w:lvlText w:val="%6."/>
+      <w:lvlJc w:val="right"/>
+      <w:pPr>
+        <w:ind w:left="4680" w:hanging="180"/>
+      </w:pPr>
+    </w:lvl>
+    <w:lvl w:ilvl="6" w:tplc="1009000F" w:tentative="1">
+      <w:start w:val="1"/>
+      <w:numFmt w:val="decimal"/>
+      <w:lvlText w:val="%7."/>
+      <w:lvlJc w:val="left"/>
+      <w:pPr>
+        <w:ind w:left="5400" w:hanging="360"/>
+      </w:pPr>
+    </w:lvl>
+    <w:lvl w:ilvl="7" w:tplc="10090019" w:tentative="1">
+      <w:start w:val="1"/>
+      <w:numFmt w:val="lowerLetter"/>
+      <w:lvlText w:val="%8."/>
+      <w:lvlJc w:val="left"/>
+      <w:pPr>
+        <w:ind w:left="6120" w:hanging="360"/>
+      </w:pPr>
+    </w:lvl>
+    <w:lvl w:ilvl="8" w:tplc="1009001B" w:tentative="1">
+      <w:start w:val="1"/>
+      <w:numFmt w:val="lowerRoman"/>
+      <w:lvlText w:val="%9."/>
+      <w:lvlJc w:val="right"/>
+      <w:pPr>
+        <w:ind w:left="6840" w:hanging="180"/>
+      </w:pPr>
+    </w:lvl>
+  </w:abstractNum>
   <w:num w:numId="1">
     <w:abstractNumId w:val="2"/>
   </w:num>
@@ -2016,6 +3122,9 @@
   </w:num>
   <w:num w:numId="3">
     <w:abstractNumId w:val="0"/>
+  </w:num>
+  <w:num w:numId="4">
+    <w:abstractNumId w:val="3"/>
   </w:num>
 </w:numbering>
 </file>
@@ -3164,7 +4273,7 @@
 </file>
 
 <file path=customXml/itemProps1.xml><?xml version="1.0" encoding="utf-8"?>
-<ds:datastoreItem xmlns:ds="http://schemas.openxmlformats.org/officeDocument/2006/customXml" ds:itemID="{D568E1C6-C88B-4F61-BFA2-043C64FFA7F9}">
+<ds:datastoreItem xmlns:ds="http://schemas.openxmlformats.org/officeDocument/2006/customXml" ds:itemID="{00E67016-3993-4312-BFA4-5A0F91261162}">
   <ds:schemaRefs>
     <ds:schemaRef ds:uri="http://schemas.openxmlformats.org/officeDocument/2006/bibliography"/>
   </ds:schemaRefs>

</xml_diff>

<commit_message>
Apply triangle logic and tests
</commit_message>
<xml_diff>
--- a/Assignment B.docx
+++ b/Assignment B.docx
@@ -102,6 +102,15 @@
     </w:p>
     <w:sdt>
       <w:sdtPr>
+        <w:rPr>
+          <w:rFonts w:asciiTheme="minorHAnsi" w:eastAsiaTheme="minorHAnsi" w:hAnsiTheme="minorHAnsi" w:cstheme="minorBidi"/>
+          <w:b w:val="0"/>
+          <w:bCs w:val="0"/>
+          <w:color w:val="auto"/>
+          <w:sz w:val="22"/>
+          <w:szCs w:val="22"/>
+          <w:lang w:val="en-CA" w:eastAsia="en-US"/>
+        </w:rPr>
         <w:id w:val="-1196071362"/>
         <w:docPartObj>
           <w:docPartGallery w:val="Table of Contents"/>
@@ -110,12 +119,7 @@
       </w:sdtPr>
       <w:sdtEndPr>
         <w:rPr>
-          <w:rFonts w:asciiTheme="minorHAnsi" w:eastAsiaTheme="minorHAnsi" w:hAnsiTheme="minorHAnsi" w:cstheme="minorBidi"/>
           <w:noProof/>
-          <w:color w:val="auto"/>
-          <w:sz w:val="22"/>
-          <w:szCs w:val="22"/>
-          <w:lang w:val="en-CA" w:eastAsia="en-US"/>
         </w:rPr>
       </w:sdtEndPr>
       <w:sdtContent>
@@ -1360,7 +1364,7 @@
       <w:r>
         <w:rPr>
           <w:noProof/>
-          <w:lang w:eastAsia="en-CA"/>
+          <w:lang w:val="en-US" w:eastAsia="ja-JP"/>
         </w:rPr>
         <w:drawing>
           <wp:inline distT="0" distB="0" distL="0" distR="0" wp14:anchorId="4FEAE906" wp14:editId="00862586">
@@ -1422,7 +1426,7 @@
       <w:r>
         <w:rPr>
           <w:noProof/>
-          <w:lang w:eastAsia="en-CA"/>
+          <w:lang w:val="en-US" w:eastAsia="ja-JP"/>
         </w:rPr>
         <w:drawing>
           <wp:inline distT="0" distB="0" distL="0" distR="0" wp14:anchorId="3194D142" wp14:editId="0B999D02">
@@ -1536,7 +1540,7 @@
       <w:r>
         <w:rPr>
           <w:noProof/>
-          <w:lang w:eastAsia="en-CA"/>
+          <w:lang w:val="en-US" w:eastAsia="ja-JP"/>
         </w:rPr>
         <w:drawing>
           <wp:inline distT="0" distB="0" distL="0" distR="0" wp14:anchorId="073D108A" wp14:editId="1C2A3957">
@@ -1587,7 +1591,7 @@
       <w:r>
         <w:rPr>
           <w:noProof/>
-          <w:lang w:eastAsia="en-CA"/>
+          <w:lang w:val="en-US" w:eastAsia="ja-JP"/>
         </w:rPr>
         <w:drawing>
           <wp:anchor distT="0" distB="0" distL="114300" distR="114300" simplePos="0" relativeHeight="251658240" behindDoc="0" locked="0" layoutInCell="1" allowOverlap="1" wp14:anchorId="1C758B73" wp14:editId="647387E0">
@@ -1713,7 +1717,7 @@
       <w:r>
         <w:rPr>
           <w:noProof/>
-          <w:lang w:eastAsia="en-CA"/>
+          <w:lang w:val="en-US" w:eastAsia="ja-JP"/>
         </w:rPr>
         <w:drawing>
           <wp:inline distT="0" distB="0" distL="0" distR="0" wp14:anchorId="65E0B2A5" wp14:editId="63EE67D2">
@@ -1775,7 +1779,7 @@
       <w:r>
         <w:rPr>
           <w:noProof/>
-          <w:lang w:eastAsia="en-CA"/>
+          <w:lang w:val="en-US" w:eastAsia="ja-JP"/>
         </w:rPr>
         <w:drawing>
           <wp:inline distT="0" distB="0" distL="0" distR="0" wp14:anchorId="5E604B68" wp14:editId="556AFEB9">
@@ -1891,7 +1895,7 @@
       <w:r>
         <w:rPr>
           <w:noProof/>
-          <w:lang w:eastAsia="en-CA"/>
+          <w:lang w:val="en-US" w:eastAsia="ja-JP"/>
         </w:rPr>
         <w:drawing>
           <wp:inline distT="0" distB="0" distL="0" distR="0" wp14:anchorId="10E31580" wp14:editId="4E4BFFAA">
@@ -1953,7 +1957,7 @@
       <w:r>
         <w:rPr>
           <w:noProof/>
-          <w:lang w:eastAsia="en-CA"/>
+          <w:lang w:val="en-US" w:eastAsia="ja-JP"/>
         </w:rPr>
         <w:drawing>
           <wp:inline distT="0" distB="0" distL="0" distR="0" wp14:anchorId="2A180542" wp14:editId="5637B787">
@@ -2086,7 +2090,7 @@
       <w:r>
         <w:rPr>
           <w:noProof/>
-          <w:lang w:eastAsia="en-CA"/>
+          <w:lang w:val="en-US" w:eastAsia="ja-JP"/>
         </w:rPr>
         <w:drawing>
           <wp:inline distT="0" distB="0" distL="0" distR="0" wp14:anchorId="59F6C8CB" wp14:editId="168ECFD1">
@@ -2148,13 +2152,13 @@
       <w:r>
         <w:rPr>
           <w:noProof/>
-          <w:lang w:eastAsia="en-CA"/>
+          <w:lang w:val="en-US" w:eastAsia="ja-JP"/>
         </w:rPr>
         <w:drawing>
-          <wp:inline distT="0" distB="0" distL="0" distR="0" wp14:anchorId="4B32B8BD" wp14:editId="5BC2E319">
-            <wp:extent cx="5943600" cy="3219450"/>
+          <wp:inline distT="0" distB="0" distL="0" distR="0" wp14:anchorId="39BEB9FE" wp14:editId="36DA1622">
+            <wp:extent cx="5943600" cy="2752090"/>
             <wp:effectExtent l="0" t="0" r="0" b="0"/>
-            <wp:docPr id="19" name="Picture 19"/>
+            <wp:docPr id="3" name="Picture 3"/>
             <wp:cNvGraphicFramePr>
               <a:graphicFrameLocks xmlns:a="http://schemas.openxmlformats.org/drawingml/2006/main" noChangeAspect="1"/>
             </wp:cNvGraphicFramePr>
@@ -2174,7 +2178,7 @@
                   <pic:spPr>
                     <a:xfrm>
                       <a:off x="0" y="0"/>
-                      <a:ext cx="5943600" cy="3219450"/>
+                      <a:ext cx="5943600" cy="2752090"/>
                     </a:xfrm>
                     <a:prstGeom prst="rect">
                       <a:avLst/>
@@ -2188,6 +2192,12 @@
       </w:r>
     </w:p>
     <w:p>
+      <w:pPr>
+        <w:pStyle w:val="NoSpacing"/>
+        <w:ind w:left="720"/>
+      </w:pPr>
+    </w:p>
+    <w:p>
       <w:r>
         <w:br w:type="page"/>
       </w:r>
@@ -2260,13 +2270,13 @@
       <w:r>
         <w:rPr>
           <w:noProof/>
-          <w:lang w:eastAsia="en-CA"/>
+          <w:lang w:val="en-US" w:eastAsia="ja-JP"/>
         </w:rPr>
         <w:drawing>
-          <wp:inline distT="0" distB="0" distL="0" distR="0" wp14:anchorId="49D92617" wp14:editId="52625AC5">
-            <wp:extent cx="5943600" cy="3218815"/>
-            <wp:effectExtent l="0" t="0" r="0" b="635"/>
-            <wp:docPr id="20" name="Picture 20"/>
+          <wp:inline distT="0" distB="0" distL="0" distR="0" wp14:anchorId="0775FEF1" wp14:editId="37B4B9CA">
+            <wp:extent cx="5581650" cy="2905125"/>
+            <wp:effectExtent l="0" t="0" r="0" b="9525"/>
+            <wp:docPr id="4" name="Picture 4"/>
             <wp:cNvGraphicFramePr>
               <a:graphicFrameLocks xmlns:a="http://schemas.openxmlformats.org/drawingml/2006/main" noChangeAspect="1"/>
             </wp:cNvGraphicFramePr>
@@ -2286,7 +2296,7 @@
                   <pic:spPr>
                     <a:xfrm>
                       <a:off x="0" y="0"/>
-                      <a:ext cx="5943600" cy="3218815"/>
+                      <a:ext cx="5586783" cy="2907797"/>
                     </a:xfrm>
                     <a:prstGeom prst="rect">
                       <a:avLst/>
@@ -2322,13 +2332,13 @@
       <w:r>
         <w:rPr>
           <w:noProof/>
-          <w:lang w:eastAsia="en-CA"/>
+          <w:lang w:val="en-US" w:eastAsia="ja-JP"/>
         </w:rPr>
         <w:drawing>
-          <wp:inline distT="0" distB="0" distL="0" distR="0" wp14:anchorId="3AD2280F" wp14:editId="5B15AE17">
-            <wp:extent cx="5943600" cy="3219450"/>
-            <wp:effectExtent l="0" t="0" r="0" b="0"/>
-            <wp:docPr id="21" name="Picture 21"/>
+          <wp:inline distT="0" distB="0" distL="0" distR="0" wp14:anchorId="1B5370FC" wp14:editId="0168E34E">
+            <wp:extent cx="5840060" cy="3228975"/>
+            <wp:effectExtent l="0" t="0" r="8890" b="0"/>
+            <wp:docPr id="8" name="Picture 8"/>
             <wp:cNvGraphicFramePr>
               <a:graphicFrameLocks xmlns:a="http://schemas.openxmlformats.org/drawingml/2006/main" noChangeAspect="1"/>
             </wp:cNvGraphicFramePr>
@@ -2348,7 +2358,7 @@
                   <pic:spPr>
                     <a:xfrm>
                       <a:off x="0" y="0"/>
-                      <a:ext cx="5943600" cy="3219450"/>
+                      <a:ext cx="5840060" cy="3228975"/>
                     </a:xfrm>
                     <a:prstGeom prst="rect">
                       <a:avLst/>
@@ -2434,13 +2444,13 @@
       <w:r>
         <w:rPr>
           <w:noProof/>
-          <w:lang w:eastAsia="en-CA"/>
+          <w:lang w:val="en-US" w:eastAsia="ja-JP"/>
         </w:rPr>
         <w:drawing>
-          <wp:inline distT="0" distB="0" distL="0" distR="0" wp14:anchorId="545B3BD4" wp14:editId="38E14FDF">
-            <wp:extent cx="5943600" cy="3225165"/>
-            <wp:effectExtent l="0" t="0" r="0" b="0"/>
-            <wp:docPr id="22" name="Picture 22"/>
+          <wp:inline distT="0" distB="0" distL="0" distR="0" wp14:anchorId="12BD1BD1" wp14:editId="07E656F8">
+            <wp:extent cx="5630113" cy="2543175"/>
+            <wp:effectExtent l="0" t="0" r="8890" b="0"/>
+            <wp:docPr id="6" name="Picture 6"/>
             <wp:cNvGraphicFramePr>
               <a:graphicFrameLocks xmlns:a="http://schemas.openxmlformats.org/drawingml/2006/main" noChangeAspect="1"/>
             </wp:cNvGraphicFramePr>
@@ -2460,7 +2470,7 @@
                   <pic:spPr>
                     <a:xfrm>
                       <a:off x="0" y="0"/>
-                      <a:ext cx="5943600" cy="3225165"/>
+                      <a:ext cx="5630113" cy="2543175"/>
                     </a:xfrm>
                     <a:prstGeom prst="rect">
                       <a:avLst/>
@@ -2496,13 +2506,13 @@
       <w:r>
         <w:rPr>
           <w:noProof/>
-          <w:lang w:eastAsia="en-CA"/>
+          <w:lang w:val="en-US" w:eastAsia="ja-JP"/>
         </w:rPr>
         <w:drawing>
-          <wp:inline distT="0" distB="0" distL="0" distR="0" wp14:anchorId="4015ECC2" wp14:editId="755F4F73">
-            <wp:extent cx="5943600" cy="3194050"/>
-            <wp:effectExtent l="0" t="0" r="0" b="6350"/>
-            <wp:docPr id="23" name="Picture 23"/>
+          <wp:inline distT="0" distB="0" distL="0" distR="0" wp14:anchorId="6C688530" wp14:editId="34155718">
+            <wp:extent cx="5629275" cy="2829221"/>
+            <wp:effectExtent l="0" t="0" r="0" b="9525"/>
+            <wp:docPr id="9" name="Picture 9"/>
             <wp:cNvGraphicFramePr>
               <a:graphicFrameLocks xmlns:a="http://schemas.openxmlformats.org/drawingml/2006/main" noChangeAspect="1"/>
             </wp:cNvGraphicFramePr>
@@ -2522,7 +2532,7 @@
                   <pic:spPr>
                     <a:xfrm>
                       <a:off x="0" y="0"/>
-                      <a:ext cx="5943600" cy="3194050"/>
+                      <a:ext cx="5639130" cy="2834174"/>
                     </a:xfrm>
                     <a:prstGeom prst="rect">
                       <a:avLst/>
@@ -2534,8 +2544,6 @@
           </wp:inline>
         </w:drawing>
       </w:r>
-      <w:bookmarkStart w:id="9" w:name="_GoBack"/>
-      <w:bookmarkEnd w:id="9"/>
     </w:p>
     <w:p>
       <w:pPr>
@@ -2550,6 +2558,12 @@
       </w:pPr>
     </w:p>
     <w:p>
+      <w:pPr>
+        <w:pStyle w:val="NoSpacing"/>
+        <w:ind w:left="720"/>
+      </w:pPr>
+    </w:p>
+    <w:p>
       <w:r>
         <w:br w:type="page"/>
       </w:r>
@@ -2558,12 +2572,12 @@
       <w:pPr>
         <w:pStyle w:val="Heading1"/>
       </w:pPr>
-      <w:bookmarkStart w:id="10" w:name="_Toc380804241"/>
+      <w:bookmarkStart w:id="9" w:name="_Toc380804241"/>
       <w:r>
         <w:lastRenderedPageBreak/>
         <w:t>Triangle Business Rules</w:t>
       </w:r>
-      <w:bookmarkEnd w:id="10"/>
+      <w:bookmarkEnd w:id="9"/>
     </w:p>
     <w:p>
       <w:pPr>
@@ -2573,11 +2587,179 @@
           <w:numId w:val="4"/>
         </w:numPr>
       </w:pPr>
-      <w:bookmarkStart w:id="11" w:name="_Toc380804242"/>
-      <w:r>
-        <w:t>Equilateral</w:t>
-      </w:r>
-      <w:bookmarkEnd w:id="11"/>
+      <w:r>
+        <w:t>Isosceles</w:t>
+      </w:r>
+    </w:p>
+    <w:p>
+      <w:pPr>
+        <w:pStyle w:val="NoSpacing"/>
+        <w:ind w:left="1080"/>
+      </w:pPr>
+      <w:r>
+        <w:t>The user entered th</w:t>
+      </w:r>
+      <w:r>
+        <w:t>e same value for 2 sides</w:t>
+      </w:r>
+      <w:r>
+        <w:t>.</w:t>
+      </w:r>
+      <w:r>
+        <w:br/>
+        <w:t xml:space="preserve">Set up: </w:t>
+      </w:r>
+      <w:r>
+        <w:t xml:space="preserve">Set 2 </w:t>
+      </w:r>
+      <w:r>
+        <w:t>inputs to have the same value.</w:t>
+      </w:r>
+    </w:p>
+    <w:p>
+      <w:pPr>
+        <w:pStyle w:val="NoSpacing"/>
+        <w:ind w:left="1080"/>
+      </w:pPr>
+      <w:r>
+        <w:t xml:space="preserve">Expected result: A message will appear telling the user that the inputs form an </w:t>
+      </w:r>
+      <w:r>
+        <w:t>isosceles</w:t>
+      </w:r>
+      <w:r>
+        <w:t xml:space="preserve"> triangle.</w:t>
+      </w:r>
+    </w:p>
+    <w:p>
+      <w:pPr>
+        <w:pStyle w:val="NoSpacing"/>
+        <w:ind w:left="1080"/>
+      </w:pPr>
+    </w:p>
+    <w:p>
+      <w:pPr>
+        <w:pStyle w:val="NoSpacing"/>
+        <w:ind w:left="1080"/>
+      </w:pPr>
+      <w:r>
+        <w:t>Failing screenshot:</w:t>
+      </w:r>
+    </w:p>
+    <w:p>
+      <w:pPr>
+        <w:pStyle w:val="NoSpacing"/>
+        <w:ind w:left="1080"/>
+      </w:pPr>
+      <w:r>
+        <w:rPr>
+          <w:noProof/>
+          <w:lang w:val="en-US" w:eastAsia="ja-JP"/>
+        </w:rPr>
+        <w:drawing>
+          <wp:inline distT="0" distB="0" distL="0" distR="0" wp14:anchorId="3950F2A1" wp14:editId="231E0B44">
+            <wp:extent cx="5303476" cy="2695575"/>
+            <wp:effectExtent l="0" t="0" r="0" b="0"/>
+            <wp:docPr id="27" name="Picture 27"/>
+            <wp:cNvGraphicFramePr>
+              <a:graphicFrameLocks xmlns:a="http://schemas.openxmlformats.org/drawingml/2006/main" noChangeAspect="1"/>
+            </wp:cNvGraphicFramePr>
+            <a:graphic xmlns:a="http://schemas.openxmlformats.org/drawingml/2006/main">
+              <a:graphicData uri="http://schemas.openxmlformats.org/drawingml/2006/picture">
+                <pic:pic xmlns:pic="http://schemas.openxmlformats.org/drawingml/2006/picture">
+                  <pic:nvPicPr>
+                    <pic:cNvPr id="0" name=""/>
+                    <pic:cNvPicPr/>
+                  </pic:nvPicPr>
+                  <pic:blipFill>
+                    <a:blip r:embed="rId23"/>
+                    <a:stretch>
+                      <a:fillRect/>
+                    </a:stretch>
+                  </pic:blipFill>
+                  <pic:spPr>
+                    <a:xfrm>
+                      <a:off x="0" y="0"/>
+                      <a:ext cx="5303476" cy="2695575"/>
+                    </a:xfrm>
+                    <a:prstGeom prst="rect">
+                      <a:avLst/>
+                    </a:prstGeom>
+                  </pic:spPr>
+                </pic:pic>
+              </a:graphicData>
+            </a:graphic>
+          </wp:inline>
+        </w:drawing>
+      </w:r>
+    </w:p>
+    <w:p>
+      <w:pPr>
+        <w:pStyle w:val="NoSpacing"/>
+        <w:ind w:left="1080"/>
+      </w:pPr>
+    </w:p>
+    <w:p>
+      <w:pPr>
+        <w:pStyle w:val="NoSpacing"/>
+        <w:ind w:left="1080"/>
+      </w:pPr>
+    </w:p>
+    <w:p>
+      <w:pPr>
+        <w:pStyle w:val="NoSpacing"/>
+        <w:ind w:left="1080"/>
+      </w:pPr>
+      <w:r>
+        <w:t>Passing screenshot:</w:t>
+      </w:r>
+    </w:p>
+    <w:p>
+      <w:pPr>
+        <w:pStyle w:val="NoSpacing"/>
+        <w:ind w:left="1080"/>
+      </w:pPr>
+      <w:r>
+        <w:rPr>
+          <w:noProof/>
+          <w:lang w:val="en-US" w:eastAsia="ja-JP"/>
+        </w:rPr>
+        <w:drawing>
+          <wp:inline distT="0" distB="0" distL="0" distR="0" wp14:anchorId="3A9BEFA0" wp14:editId="61A11C1A">
+            <wp:extent cx="5577531" cy="3038475"/>
+            <wp:effectExtent l="0" t="0" r="4445" b="0"/>
+            <wp:docPr id="26" name="Picture 26"/>
+            <wp:cNvGraphicFramePr>
+              <a:graphicFrameLocks xmlns:a="http://schemas.openxmlformats.org/drawingml/2006/main" noChangeAspect="1"/>
+            </wp:cNvGraphicFramePr>
+            <a:graphic xmlns:a="http://schemas.openxmlformats.org/drawingml/2006/main">
+              <a:graphicData uri="http://schemas.openxmlformats.org/drawingml/2006/picture">
+                <pic:pic xmlns:pic="http://schemas.openxmlformats.org/drawingml/2006/picture">
+                  <pic:nvPicPr>
+                    <pic:cNvPr id="0" name=""/>
+                    <pic:cNvPicPr/>
+                  </pic:nvPicPr>
+                  <pic:blipFill>
+                    <a:blip r:embed="rId24"/>
+                    <a:stretch>
+                      <a:fillRect/>
+                    </a:stretch>
+                  </pic:blipFill>
+                  <pic:spPr>
+                    <a:xfrm>
+                      <a:off x="0" y="0"/>
+                      <a:ext cx="5581650" cy="3040719"/>
+                    </a:xfrm>
+                    <a:prstGeom prst="rect">
+                      <a:avLst/>
+                    </a:prstGeom>
+                  </pic:spPr>
+                </pic:pic>
+              </a:graphicData>
+            </a:graphic>
+          </wp:inline>
+        </w:drawing>
+      </w:r>
     </w:p>
     <w:p>
       <w:pPr>
@@ -2602,19 +2784,163 @@
           <w:numId w:val="4"/>
         </w:numPr>
       </w:pPr>
-      <w:bookmarkStart w:id="12" w:name="_Toc380804243"/>
       <w:r>
         <w:lastRenderedPageBreak/>
-        <w:t>Scalene</w:t>
-      </w:r>
-      <w:bookmarkEnd w:id="12"/>
-    </w:p>
-    <w:p>
-      <w:pPr>
+        <w:t>Equilateral</w:t>
+      </w:r>
+    </w:p>
+    <w:p>
+      <w:pPr>
+        <w:pStyle w:val="NoSpacing"/>
+        <w:ind w:left="1080"/>
+      </w:pPr>
+      <w:r>
+        <w:t>The user entered the same value for all three sides.</w:t>
+      </w:r>
+      <w:r>
+        <w:br/>
+        <w:t>Set up: Set all three inputs to have the same value.</w:t>
+      </w:r>
+    </w:p>
+    <w:p>
+      <w:pPr>
+        <w:pStyle w:val="NoSpacing"/>
+        <w:ind w:left="1080"/>
+      </w:pPr>
+      <w:r>
+        <w:t>Expected result: A message will appear telling the user that the inputs form an equilateral triangle.</w:t>
+      </w:r>
+    </w:p>
+    <w:p>
+      <w:pPr>
+        <w:pStyle w:val="NoSpacing"/>
+        <w:ind w:left="1080"/>
+      </w:pPr>
+    </w:p>
+    <w:p>
+      <w:pPr>
+        <w:pStyle w:val="NoSpacing"/>
+        <w:ind w:left="1080"/>
+      </w:pPr>
+      <w:r>
+        <w:t>Failing screenshot:</w:t>
+      </w:r>
+    </w:p>
+    <w:p>
+      <w:pPr>
+        <w:pStyle w:val="NoSpacing"/>
+        <w:ind w:left="1080"/>
+      </w:pPr>
+      <w:r>
+        <w:rPr>
+          <w:noProof/>
+          <w:lang w:val="en-US" w:eastAsia="ja-JP"/>
+        </w:rPr>
+        <w:drawing>
+          <wp:inline distT="0" distB="0" distL="0" distR="0" wp14:anchorId="738AC3A2" wp14:editId="3C943739">
+            <wp:extent cx="5085895" cy="2790825"/>
+            <wp:effectExtent l="0" t="0" r="635" b="0"/>
+            <wp:docPr id="28" name="Picture 28"/>
+            <wp:cNvGraphicFramePr>
+              <a:graphicFrameLocks xmlns:a="http://schemas.openxmlformats.org/drawingml/2006/main" noChangeAspect="1"/>
+            </wp:cNvGraphicFramePr>
+            <a:graphic xmlns:a="http://schemas.openxmlformats.org/drawingml/2006/main">
+              <a:graphicData uri="http://schemas.openxmlformats.org/drawingml/2006/picture">
+                <pic:pic xmlns:pic="http://schemas.openxmlformats.org/drawingml/2006/picture">
+                  <pic:nvPicPr>
+                    <pic:cNvPr id="0" name=""/>
+                    <pic:cNvPicPr/>
+                  </pic:nvPicPr>
+                  <pic:blipFill>
+                    <a:blip r:embed="rId25"/>
+                    <a:stretch>
+                      <a:fillRect/>
+                    </a:stretch>
+                  </pic:blipFill>
+                  <pic:spPr>
+                    <a:xfrm>
+                      <a:off x="0" y="0"/>
+                      <a:ext cx="5086350" cy="2791075"/>
+                    </a:xfrm>
+                    <a:prstGeom prst="rect">
+                      <a:avLst/>
+                    </a:prstGeom>
+                  </pic:spPr>
+                </pic:pic>
+              </a:graphicData>
+            </a:graphic>
+          </wp:inline>
+        </w:drawing>
+      </w:r>
+    </w:p>
+    <w:p>
+      <w:pPr>
+        <w:pStyle w:val="NoSpacing"/>
+        <w:ind w:left="1080"/>
+      </w:pPr>
+    </w:p>
+    <w:p>
+      <w:pPr>
+        <w:pStyle w:val="NoSpacing"/>
+        <w:ind w:left="1080"/>
+      </w:pPr>
+      <w:r>
+        <w:t>Passing screenshot:</w:t>
+      </w:r>
+    </w:p>
+    <w:p>
+      <w:pPr>
+        <w:pStyle w:val="NoSpacing"/>
+        <w:ind w:left="1080"/>
+      </w:pPr>
+      <w:r>
+        <w:rPr>
+          <w:noProof/>
+          <w:lang w:val="en-US" w:eastAsia="ja-JP"/>
+        </w:rPr>
+        <w:drawing>
+          <wp:inline distT="0" distB="0" distL="0" distR="0" wp14:anchorId="785D8B89" wp14:editId="7492304D">
+            <wp:extent cx="5081650" cy="3152775"/>
+            <wp:effectExtent l="0" t="0" r="5080" b="0"/>
+            <wp:docPr id="29" name="Picture 29"/>
+            <wp:cNvGraphicFramePr>
+              <a:graphicFrameLocks xmlns:a="http://schemas.openxmlformats.org/drawingml/2006/main" noChangeAspect="1"/>
+            </wp:cNvGraphicFramePr>
+            <a:graphic xmlns:a="http://schemas.openxmlformats.org/drawingml/2006/main">
+              <a:graphicData uri="http://schemas.openxmlformats.org/drawingml/2006/picture">
+                <pic:pic xmlns:pic="http://schemas.openxmlformats.org/drawingml/2006/picture">
+                  <pic:nvPicPr>
+                    <pic:cNvPr id="0" name=""/>
+                    <pic:cNvPicPr/>
+                  </pic:nvPicPr>
+                  <pic:blipFill>
+                    <a:blip r:embed="rId26"/>
+                    <a:stretch>
+                      <a:fillRect/>
+                    </a:stretch>
+                  </pic:blipFill>
+                  <pic:spPr>
+                    <a:xfrm>
+                      <a:off x="0" y="0"/>
+                      <a:ext cx="5090022" cy="3157969"/>
+                    </a:xfrm>
+                    <a:prstGeom prst="rect">
+                      <a:avLst/>
+                    </a:prstGeom>
+                  </pic:spPr>
+                </pic:pic>
+              </a:graphicData>
+            </a:graphic>
+          </wp:inline>
+        </w:drawing>
+      </w:r>
+    </w:p>
+    <w:p>
+      <w:pPr>
+        <w:pStyle w:val="NoSpacing"/>
+        <w:ind w:left="1080"/>
         <w:rPr>
           <w:rFonts w:asciiTheme="majorHAnsi" w:eastAsiaTheme="majorEastAsia" w:hAnsiTheme="majorHAnsi" w:cstheme="majorBidi"/>
-          <w:b/>
-          <w:bCs/>
           <w:color w:val="4F81BD" w:themeColor="accent1"/>
           <w:sz w:val="26"/>
           <w:szCs w:val="26"/>
@@ -2632,17 +2958,169 @@
           <w:numId w:val="4"/>
         </w:numPr>
       </w:pPr>
-      <w:bookmarkStart w:id="13" w:name="_Toc380804244"/>
-      <w:proofErr w:type="spellStart"/>
       <w:r>
         <w:lastRenderedPageBreak/>
-        <w:t>Isoceles</w:t>
-      </w:r>
-      <w:bookmarkEnd w:id="13"/>
-      <w:proofErr w:type="spellEnd"/>
+        <w:t>Scalene</w:t>
+      </w:r>
+    </w:p>
+    <w:p>
+      <w:pPr>
+        <w:pStyle w:val="NoSpacing"/>
+        <w:ind w:left="360" w:firstLine="720"/>
+      </w:pPr>
+      <w:r>
+        <w:t xml:space="preserve">The user entered </w:t>
+      </w:r>
+      <w:r>
+        <w:t>3 different values for 3 sides.</w:t>
+      </w:r>
+    </w:p>
+    <w:p>
+      <w:pPr>
+        <w:pStyle w:val="NoSpacing"/>
+        <w:ind w:left="360" w:firstLine="720"/>
+      </w:pPr>
+      <w:r>
+        <w:t>Set up: Set 3 inputs to have different values.</w:t>
+      </w:r>
+    </w:p>
+    <w:p>
+      <w:pPr>
+        <w:pStyle w:val="NoSpacing"/>
+        <w:ind w:left="1080"/>
+      </w:pPr>
+      <w:r>
+        <w:t>Expected result: A message will appear telling the user that the inputs form a scalene triangle.</w:t>
+      </w:r>
+    </w:p>
+    <w:p>
+      <w:pPr>
+        <w:pStyle w:val="NoSpacing"/>
+        <w:ind w:left="1080"/>
+      </w:pPr>
+    </w:p>
+    <w:p>
+      <w:pPr>
+        <w:pStyle w:val="NoSpacing"/>
+        <w:ind w:left="1080"/>
+      </w:pPr>
+      <w:r>
+        <w:t>Failing screenshot:</w:t>
+      </w:r>
+    </w:p>
+    <w:p>
+      <w:pPr>
+        <w:pStyle w:val="NoSpacing"/>
+        <w:ind w:left="1080"/>
+      </w:pPr>
+      <w:r>
+        <w:rPr>
+          <w:noProof/>
+          <w:lang w:val="en-US" w:eastAsia="ja-JP"/>
+        </w:rPr>
+        <w:drawing>
+          <wp:inline distT="0" distB="0" distL="0" distR="0" wp14:anchorId="5BD65E0A" wp14:editId="6762929D">
+            <wp:extent cx="5343525" cy="2867025"/>
+            <wp:effectExtent l="0" t="0" r="0" b="9525"/>
+            <wp:docPr id="30" name="Picture 30"/>
+            <wp:cNvGraphicFramePr>
+              <a:graphicFrameLocks xmlns:a="http://schemas.openxmlformats.org/drawingml/2006/main" noChangeAspect="1"/>
+            </wp:cNvGraphicFramePr>
+            <a:graphic xmlns:a="http://schemas.openxmlformats.org/drawingml/2006/main">
+              <a:graphicData uri="http://schemas.openxmlformats.org/drawingml/2006/picture">
+                <pic:pic xmlns:pic="http://schemas.openxmlformats.org/drawingml/2006/picture">
+                  <pic:nvPicPr>
+                    <pic:cNvPr id="0" name=""/>
+                    <pic:cNvPicPr/>
+                  </pic:nvPicPr>
+                  <pic:blipFill>
+                    <a:blip r:embed="rId27"/>
+                    <a:stretch>
+                      <a:fillRect/>
+                    </a:stretch>
+                  </pic:blipFill>
+                  <pic:spPr>
+                    <a:xfrm>
+                      <a:off x="0" y="0"/>
+                      <a:ext cx="5351354" cy="2871226"/>
+                    </a:xfrm>
+                    <a:prstGeom prst="rect">
+                      <a:avLst/>
+                    </a:prstGeom>
+                  </pic:spPr>
+                </pic:pic>
+              </a:graphicData>
+            </a:graphic>
+          </wp:inline>
+        </w:drawing>
+      </w:r>
+    </w:p>
+    <w:p>
+      <w:pPr>
+        <w:pStyle w:val="NoSpacing"/>
+        <w:ind w:left="1080"/>
+      </w:pPr>
+    </w:p>
+    <w:p>
+      <w:pPr>
+        <w:pStyle w:val="NoSpacing"/>
+        <w:ind w:left="1080"/>
+      </w:pPr>
+      <w:r>
+        <w:t>Passing screenshot:</w:t>
+      </w:r>
+    </w:p>
+    <w:p>
+      <w:pPr>
+        <w:pStyle w:val="NoSpacing"/>
+        <w:ind w:left="1080"/>
+      </w:pPr>
+      <w:r>
+        <w:rPr>
+          <w:noProof/>
+          <w:lang w:val="en-US" w:eastAsia="ja-JP"/>
+        </w:rPr>
+        <w:drawing>
+          <wp:inline distT="0" distB="0" distL="0" distR="0" wp14:anchorId="15BA1AF9" wp14:editId="467C7CB3">
+            <wp:extent cx="5336758" cy="3190875"/>
+            <wp:effectExtent l="0" t="0" r="0" b="0"/>
+            <wp:docPr id="31" name="Picture 31"/>
+            <wp:cNvGraphicFramePr>
+              <a:graphicFrameLocks xmlns:a="http://schemas.openxmlformats.org/drawingml/2006/main" noChangeAspect="1"/>
+            </wp:cNvGraphicFramePr>
+            <a:graphic xmlns:a="http://schemas.openxmlformats.org/drawingml/2006/main">
+              <a:graphicData uri="http://schemas.openxmlformats.org/drawingml/2006/picture">
+                <pic:pic xmlns:pic="http://schemas.openxmlformats.org/drawingml/2006/picture">
+                  <pic:nvPicPr>
+                    <pic:cNvPr id="0" name=""/>
+                    <pic:cNvPicPr/>
+                  </pic:nvPicPr>
+                  <pic:blipFill>
+                    <a:blip r:embed="rId28"/>
+                    <a:stretch>
+                      <a:fillRect/>
+                    </a:stretch>
+                  </pic:blipFill>
+                  <pic:spPr>
+                    <a:xfrm>
+                      <a:off x="0" y="0"/>
+                      <a:ext cx="5347397" cy="3197236"/>
+                    </a:xfrm>
+                    <a:prstGeom prst="rect">
+                      <a:avLst/>
+                    </a:prstGeom>
+                  </pic:spPr>
+                </pic:pic>
+              </a:graphicData>
+            </a:graphic>
+          </wp:inline>
+        </w:drawing>
+      </w:r>
+      <w:bookmarkStart w:id="10" w:name="_GoBack"/>
+      <w:bookmarkEnd w:id="10"/>
     </w:p>
     <w:sectPr>
-      <w:footerReference w:type="default" r:id="rId23"/>
+      <w:footerReference w:type="default" r:id="rId29"/>
       <w:pgSz w:w="12240" w:h="15840"/>
       <w:pgMar w:top="1440" w:right="1440" w:bottom="1440" w:left="1440" w:header="708" w:footer="708" w:gutter="0"/>
       <w:cols w:space="708"/>
@@ -2687,6 +3165,7 @@
         <w:docPartUnique/>
       </w:docPartObj>
     </w:sdtPr>
+    <w:sdtEndPr/>
     <w:sdtContent>
       <w:p>
         <w:pPr>
@@ -2709,7 +3188,7 @@
           <w:rPr>
             <w:noProof/>
           </w:rPr>
-          <w:t>12</w:t>
+          <w:t>2</w:t>
         </w:r>
         <w:r>
           <w:rPr>
@@ -3339,6 +3818,7 @@
   <w:style w:type="character" w:default="1" w:styleId="DefaultParagraphFont">
     <w:name w:val="Default Paragraph Font"/>
     <w:uiPriority w:val="1"/>
+    <w:semiHidden/>
     <w:unhideWhenUsed/>
   </w:style>
   <w:style w:type="table" w:default="1" w:styleId="TableNormal">
@@ -3553,6 +4033,17 @@
       <w:ind w:left="220"/>
     </w:pPr>
   </w:style>
+  <w:style w:type="paragraph" w:styleId="ListParagraph">
+    <w:name w:val="List Paragraph"/>
+    <w:basedOn w:val="Normal"/>
+    <w:uiPriority w:val="34"/>
+    <w:qFormat/>
+    <w:rsid w:val="00215BF2"/>
+    <w:pPr>
+      <w:ind w:left="720"/>
+      <w:contextualSpacing/>
+    </w:pPr>
+  </w:style>
 </w:styles>
 </file>
 
@@ -3766,6 +4257,7 @@
   <w:style w:type="character" w:default="1" w:styleId="DefaultParagraphFont">
     <w:name w:val="Default Paragraph Font"/>
     <w:uiPriority w:val="1"/>
+    <w:semiHidden/>
     <w:unhideWhenUsed/>
   </w:style>
   <w:style w:type="table" w:default="1" w:styleId="TableNormal">
@@ -3978,6 +4470,17 @@
     <w:pPr>
       <w:spacing w:after="100"/>
       <w:ind w:left="220"/>
+    </w:pPr>
+  </w:style>
+  <w:style w:type="paragraph" w:styleId="ListParagraph">
+    <w:name w:val="List Paragraph"/>
+    <w:basedOn w:val="Normal"/>
+    <w:uiPriority w:val="34"/>
+    <w:qFormat/>
+    <w:rsid w:val="00215BF2"/>
+    <w:pPr>
+      <w:ind w:left="720"/>
+      <w:contextualSpacing/>
     </w:pPr>
   </w:style>
 </w:styles>
@@ -4273,7 +4776,7 @@
 </file>
 
 <file path=customXml/itemProps1.xml><?xml version="1.0" encoding="utf-8"?>
-<ds:datastoreItem xmlns:ds="http://schemas.openxmlformats.org/officeDocument/2006/customXml" ds:itemID="{00E67016-3993-4312-BFA4-5A0F91261162}">
+<ds:datastoreItem xmlns:ds="http://schemas.openxmlformats.org/officeDocument/2006/customXml" ds:itemID="{190E7D08-F3E1-4260-A99A-3F41B036FBD7}">
   <ds:schemaRefs>
     <ds:schemaRef ds:uri="http://schemas.openxmlformats.org/officeDocument/2006/bibliography"/>
   </ds:schemaRefs>

</xml_diff>